<commit_message>
license: more wip edits of license
</commit_message>
<xml_diff>
--- a/license/Mach1SpatialSDK-RoyaltyFreeLicense-1-04.docx
+++ b/license/Mach1SpatialSDK-RoyaltyFreeLicense-1-04.docx
@@ -391,7 +391,25 @@
           <w:sz w:val="24"/>
           <w:szCs w:val="24"/>
         </w:rPr>
-        <w:t xml:space="preserve"> spatial audio libraries and related API (such current version of the files, code, examples, and documentation relating thereto or included therewith, collectively referenced herein as the “</w:t>
+        <w:t xml:space="preserve"> spatial audio libraries and related API (such current version of the f</w:t>
+      </w:r>
+      <w:r>
+        <w:rPr>
+          <w:rFonts w:cs="Times-Roman"/>
+          <w:color w:val="000000"/>
+          <w:sz w:val="24"/>
+          <w:szCs w:val="24"/>
+        </w:rPr>
+        <w:t xml:space="preserve">iles, documentation and code including interfaces, protocols and any other data included in or used in conjunction with programs that may or may not technically be considered software code; </w:t>
+      </w:r>
+      <w:r>
+        <w:rPr>
+          <w:rFonts w:cs="Times-Roman"/>
+          <w:color w:val="000000"/>
+          <w:sz w:val="24"/>
+          <w:szCs w:val="24"/>
+        </w:rPr>
+        <w:t>relating thereto or included therewith, collectively referenced herein as the “</w:t>
       </w:r>
       <w:r>
         <w:rPr>
@@ -409,9 +427,26 @@
           <w:sz w:val="24"/>
           <w:szCs w:val="24"/>
         </w:rPr>
-        <w:t>” or “</w:t>
-      </w:r>
-      <w:commentRangeStart w:id="0"/>
+        <w:t>”</w:t>
+      </w:r>
+      <w:r>
+        <w:rPr>
+          <w:rFonts w:cs="Times-Roman"/>
+          <w:color w:val="000000"/>
+          <w:sz w:val="24"/>
+          <w:szCs w:val="24"/>
+        </w:rPr>
+        <w:t>, “MACH1 SPATIAL APIS”</w:t>
+      </w:r>
+      <w:r>
+        <w:rPr>
+          <w:rFonts w:cs="Times-Roman"/>
+          <w:color w:val="000000"/>
+          <w:sz w:val="24"/>
+          <w:szCs w:val="24"/>
+        </w:rPr>
+        <w:t xml:space="preserve"> or “</w:t>
+      </w:r>
       <w:r>
         <w:rPr>
           <w:rFonts w:cs="Times-Roman"/>
@@ -421,13 +456,6 @@
         </w:rPr>
         <w:t>SOFTWARE</w:t>
       </w:r>
-      <w:commentRangeEnd w:id="0"/>
-      <w:r>
-        <w:rPr>
-          <w:rStyle w:val="CommentReference"/>
-        </w:rPr>
-        <w:commentReference w:id="0"/>
-      </w:r>
       <w:r>
         <w:rPr>
           <w:rFonts w:cs="Times-Roman"/>
@@ -471,7 +499,27 @@
           <w:sz w:val="24"/>
           <w:szCs w:val="24"/>
         </w:rPr>
-        <w:t>,” as further defined below). Each of MACH1 and DEVELOPER may be referred to individually as a “</w:t>
+        <w:t xml:space="preserve">,” as further defined </w:t>
+      </w:r>
+      <w:r>
+        <w:rPr>
+          <w:rFonts w:cs="Times-Roman"/>
+          <w:color w:val="000000"/>
+          <w:sz w:val="24"/>
+          <w:szCs w:val="24"/>
+        </w:rPr>
+        <w:t>below</w:t>
+      </w:r>
+      <w:bookmarkStart w:id="0" w:name="_GoBack"/>
+      <w:bookmarkEnd w:id="0"/>
+      <w:r>
+        <w:rPr>
+          <w:rFonts w:cs="Times-Roman"/>
+          <w:color w:val="000000"/>
+          <w:sz w:val="24"/>
+          <w:szCs w:val="24"/>
+        </w:rPr>
+        <w:t>). Each of MACH1 and DEVELOPER may be referred to individually as a “</w:t>
       </w:r>
       <w:r>
         <w:rPr>
@@ -594,6 +642,7 @@
           <w:sz w:val="24"/>
           <w:szCs w:val="24"/>
         </w:rPr>
+        <w:lastRenderedPageBreak/>
         <w:t xml:space="preserve">MACH1 provides this </w:t>
       </w:r>
       <w:r>
@@ -612,27 +661,7 @@
           <w:sz w:val="24"/>
           <w:szCs w:val="24"/>
         </w:rPr>
-        <w:t xml:space="preserve"> </w:t>
-      </w:r>
-      <w:proofErr w:type="gramStart"/>
-      <w:r>
-        <w:rPr>
-          <w:rFonts w:cs="Times-Roman"/>
-          <w:color w:val="000000"/>
-          <w:sz w:val="24"/>
-          <w:szCs w:val="24"/>
-        </w:rPr>
-        <w:t>for the purpose of</w:t>
-      </w:r>
-      <w:proofErr w:type="gramEnd"/>
-      <w:r>
-        <w:rPr>
-          <w:rFonts w:cs="Times-Roman"/>
-          <w:color w:val="000000"/>
-          <w:sz w:val="24"/>
-          <w:szCs w:val="24"/>
-        </w:rPr>
-        <w:t xml:space="preserve"> allowing developers to use and distribute the </w:t>
+        <w:t xml:space="preserve"> for the purpose of allowing developers to use and distribute the </w:t>
       </w:r>
       <w:r>
         <w:rPr>
@@ -650,17 +679,7 @@
           <w:sz w:val="24"/>
           <w:szCs w:val="24"/>
         </w:rPr>
-        <w:t xml:space="preserve"> for up to 100,000 distributions. If DEVELOPER </w:t>
-      </w:r>
-      <w:r>
-        <w:rPr>
-          <w:rFonts w:cs="Times-Roman"/>
-          <w:color w:val="000000"/>
-          <w:sz w:val="24"/>
-          <w:szCs w:val="24"/>
-        </w:rPr>
-        <w:lastRenderedPageBreak/>
-        <w:t xml:space="preserve">distributes any </w:t>
+        <w:t xml:space="preserve"> for up to 100,000 distributions. If DEVELOPER distributes any </w:t>
       </w:r>
       <w:r>
         <w:rPr>
@@ -680,7 +699,7 @@
         </w:rPr>
         <w:t xml:space="preserve"> beyond 100,000 distributions, a royalty-bearing, paid extended use license is required, which can be obtained by contacting MACH1 at: </w:t>
       </w:r>
-      <w:hyperlink r:id="rId11" w:history="1">
+      <w:hyperlink r:id="rId9" w:history="1">
         <w:r>
           <w:rPr>
             <w:rStyle w:val="Hyperlink"/>
@@ -917,22 +936,57 @@
           <w:sz w:val="24"/>
           <w:szCs w:val="24"/>
         </w:rPr>
-        <w:t xml:space="preserve">The most current version of the MACH1 SPATIAL SDK LICENSE (ROYALTY FREE LIBRARY LICENSE) will be posted at </w:t>
-      </w:r>
-      <w:hyperlink r:id="rId12" w:history="1">
-        <w:r>
-          <w:rPr>
-            <w:rStyle w:val="Hyperlink"/>
-            <w:rFonts w:cs="Times-Roman"/>
-            <w:sz w:val="24"/>
-            <w:szCs w:val="24"/>
-          </w:rPr>
-          <w:t>https://mach1.tech/license</w:t>
-        </w:r>
-      </w:hyperlink>
-      <w:r>
-        <w:rPr>
-          <w:rFonts w:cs="Times-Roman"/>
+        <w:t xml:space="preserve">By registering and/or clicking on the </w:t>
+      </w:r>
+      <w:r>
+        <w:rPr>
+          <w:rFonts w:cs="Times-Roman"/>
+          <w:color w:val="000000"/>
+          <w:sz w:val="24"/>
+          <w:szCs w:val="24"/>
+        </w:rPr>
+        <w:t>any “A</w:t>
+      </w:r>
+      <w:r>
+        <w:rPr>
+          <w:rFonts w:cs="Times-Roman"/>
+          <w:color w:val="000000"/>
+          <w:sz w:val="24"/>
+          <w:szCs w:val="24"/>
+        </w:rPr>
+        <w:t xml:space="preserve">gree” button </w:t>
+      </w:r>
+      <w:r>
+        <w:rPr>
+          <w:rFonts w:cs="Times-Roman"/>
+          <w:color w:val="000000"/>
+          <w:sz w:val="24"/>
+          <w:szCs w:val="24"/>
+        </w:rPr>
+        <w:t>and/or installing, incorporating and/or using the MACH1 SPATIAL</w:t>
+      </w:r>
+      <w:r>
+        <w:rPr>
+          <w:rFonts w:cs="Times-Roman"/>
+          <w:color w:val="000000"/>
+          <w:sz w:val="24"/>
+          <w:szCs w:val="24"/>
+        </w:rPr>
+        <w:t xml:space="preserve">, you acknowledge that you have read this AGREEMENT and agree to be bound by its terms and conditions. If you do not agree with the terms of this AGREEMENT, do not accept this ROYALTY FREE AGREEMENT, do not install the MACH1 SPATIAL SDK, do not use the MACH1 SPATIAL SDK, or discontinue the installation process. The acceptance of this AGREEMENT is required for use of the </w:t>
+      </w:r>
+      <w:r>
+        <w:rPr>
+          <w:rFonts w:cs="Times-Roman"/>
+          <w:color w:val="000000"/>
+          <w:sz w:val="24"/>
+          <w:szCs w:val="24"/>
+        </w:rPr>
+        <w:t>SOFTWARE</w:t>
+      </w:r>
+      <w:r>
+        <w:rPr>
+          <w:rFonts w:cs="Times-Roman"/>
+          <w:color w:val="000000"/>
           <w:sz w:val="24"/>
           <w:szCs w:val="24"/>
         </w:rPr>
@@ -945,7 +999,25 @@
           <w:sz w:val="24"/>
           <w:szCs w:val="24"/>
         </w:rPr>
-        <w:t>("Current Version"). If the Current Version has a more recent effective date than this document, then this document is replaced by the Current Version and by downloading, installing, activating or using any of the MACH1 SPATIAL APIs, or any other update method Mach1 may choose, you are agreeing to be bound by the Current Version. You may not use an old version of any MACH1 SPATIAL SDK if you have not agreed to the Current Version.</w:t>
+        <w:t>by anyone downloading, transmitting, copying, installing, using, or otherwise operating t</w:t>
+      </w:r>
+      <w:r>
+        <w:rPr>
+          <w:rFonts w:cs="Times-Roman"/>
+          <w:color w:val="000000"/>
+          <w:sz w:val="24"/>
+          <w:szCs w:val="24"/>
+        </w:rPr>
+        <w:t>he MACH1 SPATIAL SDK</w:t>
+      </w:r>
+      <w:r>
+        <w:rPr>
+          <w:rFonts w:cs="Times-Roman"/>
+          <w:color w:val="000000"/>
+          <w:sz w:val="24"/>
+          <w:szCs w:val="24"/>
+        </w:rPr>
+        <w:t xml:space="preserve">. </w:t>
       </w:r>
     </w:p>
     <w:p>
@@ -963,6 +1035,137 @@
           <w:szCs w:val="24"/>
         </w:rPr>
       </w:pPr>
+    </w:p>
+    <w:p>
+      <w:pPr>
+        <w:widowControl w:val="0"/>
+        <w:autoSpaceDE w:val="0"/>
+        <w:autoSpaceDN w:val="0"/>
+        <w:adjustRightInd w:val="0"/>
+        <w:spacing w:after="0" w:line="240" w:lineRule="auto"/>
+        <w:jc w:val="both"/>
+        <w:rPr>
+          <w:rFonts w:cs="Times-Roman"/>
+          <w:color w:val="000000"/>
+          <w:sz w:val="24"/>
+          <w:szCs w:val="24"/>
+        </w:rPr>
+      </w:pPr>
+      <w:r>
+        <w:rPr>
+          <w:rFonts w:cs="Times-Roman"/>
+          <w:color w:val="000000"/>
+          <w:sz w:val="24"/>
+          <w:szCs w:val="24"/>
+        </w:rPr>
+        <w:t xml:space="preserve">The latest version of the ROYALTY FREE AGREEMENT will be maintained at </w:t>
+      </w:r>
+      <w:r>
+        <w:rPr>
+          <w:rStyle w:val="Hyperlink"/>
+          <w:rFonts w:cs="Times-Roman"/>
+          <w:sz w:val="24"/>
+          <w:szCs w:val="24"/>
+        </w:rPr>
+        <w:t>mach1.tech/</w:t>
+      </w:r>
+      <w:r>
+        <w:rPr>
+          <w:rStyle w:val="Hyperlink"/>
+          <w:rFonts w:cs="Times-Roman"/>
+          <w:sz w:val="24"/>
+          <w:szCs w:val="24"/>
+        </w:rPr>
+        <w:t>license</w:t>
+      </w:r>
+      <w:r>
+        <w:rPr>
+          <w:rFonts w:cs="Times-Roman"/>
+          <w:color w:val="000000"/>
+          <w:sz w:val="24"/>
+          <w:szCs w:val="24"/>
+        </w:rPr>
+        <w:t>.</w:t>
+      </w:r>
+      <w:r>
+        <w:rPr>
+          <w:rFonts w:cs="Times-Roman"/>
+          <w:color w:val="000000"/>
+          <w:sz w:val="24"/>
+          <w:szCs w:val="24"/>
+        </w:rPr>
+        <w:t xml:space="preserve"> If the latest version has a later effective date than the present version of the ROYALTY FREE AGREEMENT, then this ROYALTY FREE AGREEMENT is hereby replaced by the latest version as of the effective date of the latest version. By clicking on the link at </w:t>
+      </w:r>
+      <w:r>
+        <w:rPr>
+          <w:rStyle w:val="Hyperlink"/>
+          <w:rFonts w:cs="Times-Roman"/>
+          <w:sz w:val="24"/>
+          <w:szCs w:val="24"/>
+        </w:rPr>
+        <w:t>mach1.tech/</w:t>
+      </w:r>
+      <w:r>
+        <w:rPr>
+          <w:rStyle w:val="Hyperlink"/>
+          <w:rFonts w:cs="Times-Roman"/>
+          <w:sz w:val="24"/>
+          <w:szCs w:val="24"/>
+        </w:rPr>
+        <w:t>licens</w:t>
+      </w:r>
+      <w:r>
+        <w:rPr>
+          <w:rStyle w:val="Hyperlink"/>
+          <w:rFonts w:cs="Times-Roman"/>
+          <w:sz w:val="24"/>
+          <w:szCs w:val="24"/>
+        </w:rPr>
+        <w:t>e</w:t>
+      </w:r>
+      <w:r>
+        <w:rPr>
+          <w:rFonts w:cs="Times-Roman"/>
+          <w:color w:val="000000"/>
+          <w:sz w:val="24"/>
+          <w:szCs w:val="24"/>
+        </w:rPr>
+        <w:t>, or by downloading, installing or using the MACH1 SPATIAL SDK, or by an o</w:t>
+      </w:r>
+      <w:r>
+        <w:rPr>
+          <w:rFonts w:cs="Times-Roman"/>
+          <w:color w:val="000000"/>
+          <w:sz w:val="24"/>
+          <w:szCs w:val="24"/>
+        </w:rPr>
+        <w:t>t</w:t>
+      </w:r>
+      <w:r>
+        <w:rPr>
+          <w:rFonts w:cs="Times-Roman"/>
+          <w:color w:val="000000"/>
+          <w:sz w:val="24"/>
+          <w:szCs w:val="24"/>
+        </w:rPr>
+        <w:t xml:space="preserve">her update method MACH1 selects, you are agreeing to be bound by the latest version of the ROYALTY FREE AGREEMENT. </w:t>
+      </w:r>
+    </w:p>
+    <w:p>
+      <w:pPr>
+        <w:widowControl w:val="0"/>
+        <w:autoSpaceDE w:val="0"/>
+        <w:autoSpaceDN w:val="0"/>
+        <w:adjustRightInd w:val="0"/>
+        <w:spacing w:after="0" w:line="240" w:lineRule="auto"/>
+        <w:jc w:val="both"/>
+        <w:rPr>
+          <w:rFonts w:cs="Times-Roman"/>
+          <w:color w:val="000000"/>
+          <w:sz w:val="24"/>
+          <w:szCs w:val="24"/>
+        </w:rPr>
+      </w:pPr>
       <w:r>
         <w:rPr>
           <w:rFonts w:cs="Times-Roman"/>
@@ -972,7 +1175,7 @@
         </w:rPr>
         <w:t xml:space="preserve">Questions regarding licensing can be directed to </w:t>
       </w:r>
-      <w:hyperlink r:id="rId13" w:tgtFrame="_blank" w:history="1">
+      <w:hyperlink r:id="rId10" w:tgtFrame="_blank" w:history="1">
         <w:r>
           <w:rPr>
             <w:rStyle w:val="Hyperlink"/>
@@ -986,281 +1189,6 @@
     </w:p>
     <w:p>
       <w:pPr>
-        <w:widowControl w:val="0"/>
-        <w:autoSpaceDE w:val="0"/>
-        <w:autoSpaceDN w:val="0"/>
-        <w:adjustRightInd w:val="0"/>
-        <w:spacing w:after="0" w:line="240" w:lineRule="auto"/>
-        <w:jc w:val="both"/>
-        <w:rPr>
-          <w:rFonts w:cs="Times-Roman"/>
-          <w:color w:val="000000"/>
-          <w:sz w:val="24"/>
-          <w:szCs w:val="24"/>
-        </w:rPr>
-      </w:pPr>
-    </w:p>
-    <w:p>
-      <w:pPr>
-        <w:widowControl w:val="0"/>
-        <w:autoSpaceDE w:val="0"/>
-        <w:autoSpaceDN w:val="0"/>
-        <w:adjustRightInd w:val="0"/>
-        <w:spacing w:after="0" w:line="240" w:lineRule="auto"/>
-        <w:jc w:val="both"/>
-        <w:rPr>
-          <w:rFonts w:cs="Times-Roman"/>
-          <w:color w:val="000000"/>
-          <w:sz w:val="24"/>
-          <w:szCs w:val="24"/>
-        </w:rPr>
-      </w:pPr>
-      <w:r>
-        <w:rPr>
-          <w:rFonts w:cs="Times-Roman"/>
-          <w:color w:val="000000"/>
-          <w:sz w:val="24"/>
-          <w:szCs w:val="24"/>
-        </w:rPr>
-        <w:t xml:space="preserve">By registering and/or clicking on the </w:t>
-      </w:r>
-      <w:r>
-        <w:rPr>
-          <w:rFonts w:cs="Times-Roman"/>
-          <w:color w:val="000000"/>
-          <w:sz w:val="24"/>
-          <w:szCs w:val="24"/>
-        </w:rPr>
-        <w:t>any “A</w:t>
-      </w:r>
-      <w:r>
-        <w:rPr>
-          <w:rFonts w:cs="Times-Roman"/>
-          <w:color w:val="000000"/>
-          <w:sz w:val="24"/>
-          <w:szCs w:val="24"/>
-        </w:rPr>
-        <w:t xml:space="preserve">gree” button </w:t>
-      </w:r>
-      <w:r>
-        <w:rPr>
-          <w:rFonts w:cs="Times-Roman"/>
-          <w:color w:val="000000"/>
-          <w:sz w:val="24"/>
-          <w:szCs w:val="24"/>
-        </w:rPr>
-        <w:t>and/or installing, incorporating and/or using the MACH1 SPATIAL</w:t>
-      </w:r>
-      <w:r>
-        <w:rPr>
-          <w:rFonts w:cs="Times-Roman"/>
-          <w:color w:val="000000"/>
-          <w:sz w:val="24"/>
-          <w:szCs w:val="24"/>
-        </w:rPr>
-        <w:t xml:space="preserve">, you acknowledge that you have read this AGREEMENT and agree to be bound by its terms and conditions. If you do not agree with the terms of this AGREEMENT, do not accept this ROYALTY FREE AGREEMENT, do not install the MACH1 SPATIAL SDK, do not use the MACH1 SPATIAL SDK, or discontinue the installation process. The acceptance of this AGREEMENT is required for use of the </w:t>
-      </w:r>
-      <w:r>
-        <w:rPr>
-          <w:rFonts w:cs="Times-Roman"/>
-          <w:color w:val="000000"/>
-          <w:sz w:val="24"/>
-          <w:szCs w:val="24"/>
-        </w:rPr>
-        <w:t>SOFTWARE</w:t>
-      </w:r>
-      <w:r>
-        <w:rPr>
-          <w:rFonts w:cs="Times-Roman"/>
-          <w:color w:val="000000"/>
-          <w:sz w:val="24"/>
-          <w:szCs w:val="24"/>
-        </w:rPr>
-        <w:t xml:space="preserve"> </w:t>
-      </w:r>
-      <w:r>
-        <w:rPr>
-          <w:rFonts w:cs="Times-Roman"/>
-          <w:color w:val="000000"/>
-          <w:sz w:val="24"/>
-          <w:szCs w:val="24"/>
-        </w:rPr>
-        <w:t>by anyone downloading, transmitting, copying, installing, using, or otherwise operating t</w:t>
-      </w:r>
-      <w:r>
-        <w:rPr>
-          <w:rFonts w:cs="Times-Roman"/>
-          <w:color w:val="000000"/>
-          <w:sz w:val="24"/>
-          <w:szCs w:val="24"/>
-        </w:rPr>
-        <w:t>he MACH1 SPATIAL SDK</w:t>
-      </w:r>
-      <w:r>
-        <w:rPr>
-          <w:rFonts w:cs="Times-Roman"/>
-          <w:color w:val="000000"/>
-          <w:sz w:val="24"/>
-          <w:szCs w:val="24"/>
-        </w:rPr>
-        <w:t xml:space="preserve">. </w:t>
-      </w:r>
-    </w:p>
-    <w:p>
-      <w:pPr>
-        <w:widowControl w:val="0"/>
-        <w:autoSpaceDE w:val="0"/>
-        <w:autoSpaceDN w:val="0"/>
-        <w:adjustRightInd w:val="0"/>
-        <w:spacing w:after="0" w:line="240" w:lineRule="auto"/>
-        <w:jc w:val="both"/>
-        <w:rPr>
-          <w:rFonts w:cs="Times-Roman"/>
-          <w:color w:val="000000"/>
-          <w:sz w:val="24"/>
-          <w:szCs w:val="24"/>
-        </w:rPr>
-      </w:pPr>
-    </w:p>
-    <w:p>
-      <w:pPr>
-        <w:widowControl w:val="0"/>
-        <w:autoSpaceDE w:val="0"/>
-        <w:autoSpaceDN w:val="0"/>
-        <w:adjustRightInd w:val="0"/>
-        <w:spacing w:after="0" w:line="240" w:lineRule="auto"/>
-        <w:jc w:val="both"/>
-        <w:rPr>
-          <w:rFonts w:cs="Times-Roman"/>
-          <w:color w:val="000000"/>
-          <w:sz w:val="24"/>
-          <w:szCs w:val="24"/>
-        </w:rPr>
-      </w:pPr>
-      <w:r>
-        <w:rPr>
-          <w:rFonts w:cs="Times-Roman"/>
-          <w:color w:val="000000"/>
-          <w:sz w:val="24"/>
-          <w:szCs w:val="24"/>
-        </w:rPr>
-        <w:t xml:space="preserve">The latest version of the ROYALTY FREE AGREEMENT will be maintained at </w:t>
-      </w:r>
-      <w:r>
-        <w:rPr>
-          <w:rStyle w:val="Hyperlink"/>
-          <w:rFonts w:cs="Times-Roman"/>
-          <w:sz w:val="24"/>
-          <w:szCs w:val="24"/>
-        </w:rPr>
-        <w:t>mach1.tech/</w:t>
-      </w:r>
-      <w:r>
-        <w:rPr>
-          <w:rStyle w:val="Hyperlink"/>
-          <w:rFonts w:cs="Times-Roman"/>
-          <w:sz w:val="24"/>
-          <w:szCs w:val="24"/>
-        </w:rPr>
-        <w:t>license</w:t>
-      </w:r>
-      <w:r>
-        <w:rPr>
-          <w:rFonts w:cs="Times-Roman"/>
-          <w:color w:val="000000"/>
-          <w:sz w:val="24"/>
-          <w:szCs w:val="24"/>
-        </w:rPr>
-        <w:t>.</w:t>
-      </w:r>
-      <w:r>
-        <w:rPr>
-          <w:rFonts w:cs="Times-Roman"/>
-          <w:color w:val="000000"/>
-          <w:sz w:val="24"/>
-          <w:szCs w:val="24"/>
-        </w:rPr>
-        <w:t xml:space="preserve"> If the latest version has a later effective date than the present version of the ROYALTY FREE AGREEMENT, then this ROYALTY FREE AGREEMENT is hereby replaced by the latest version as of the effective date of the latest version. By clicking on the link at </w:t>
-      </w:r>
-      <w:r>
-        <w:rPr>
-          <w:rStyle w:val="Hyperlink"/>
-          <w:rFonts w:cs="Times-Roman"/>
-          <w:sz w:val="24"/>
-          <w:szCs w:val="24"/>
-        </w:rPr>
-        <w:t>mach1.tech/</w:t>
-      </w:r>
-      <w:r>
-        <w:rPr>
-          <w:rStyle w:val="Hyperlink"/>
-          <w:rFonts w:cs="Times-Roman"/>
-          <w:sz w:val="24"/>
-          <w:szCs w:val="24"/>
-        </w:rPr>
-        <w:t>licens</w:t>
-      </w:r>
-      <w:r>
-        <w:rPr>
-          <w:rStyle w:val="Hyperlink"/>
-          <w:rFonts w:cs="Times-Roman"/>
-          <w:sz w:val="24"/>
-          <w:szCs w:val="24"/>
-        </w:rPr>
-        <w:t>e</w:t>
-      </w:r>
-      <w:r>
-        <w:rPr>
-          <w:rFonts w:cs="Times-Roman"/>
-          <w:color w:val="000000"/>
-          <w:sz w:val="24"/>
-          <w:szCs w:val="24"/>
-        </w:rPr>
-        <w:t xml:space="preserve">, or by downloading, installing or using the MACH1 SPATIAL SDK, or by </w:t>
-      </w:r>
-      <w:proofErr w:type="spellStart"/>
-      <w:proofErr w:type="gramStart"/>
-      <w:r>
-        <w:rPr>
-          <w:rFonts w:cs="Times-Roman"/>
-          <w:color w:val="000000"/>
-          <w:sz w:val="24"/>
-          <w:szCs w:val="24"/>
-        </w:rPr>
-        <w:t>an o</w:t>
-      </w:r>
-      <w:r>
-        <w:rPr>
-          <w:rFonts w:cs="Times-Roman"/>
-          <w:color w:val="000000"/>
-          <w:sz w:val="24"/>
-          <w:szCs w:val="24"/>
-        </w:rPr>
-        <w:t>t</w:t>
-      </w:r>
-      <w:r>
-        <w:rPr>
-          <w:rFonts w:cs="Times-Roman"/>
-          <w:color w:val="000000"/>
-          <w:sz w:val="24"/>
-          <w:szCs w:val="24"/>
-        </w:rPr>
-        <w:t>her</w:t>
-      </w:r>
-      <w:proofErr w:type="spellEnd"/>
-      <w:proofErr w:type="gramEnd"/>
-      <w:r>
-        <w:rPr>
-          <w:rFonts w:cs="Times-Roman"/>
-          <w:color w:val="000000"/>
-          <w:sz w:val="24"/>
-          <w:szCs w:val="24"/>
-        </w:rPr>
-        <w:t xml:space="preserve"> update method MACH1 selects, you are agreeing to be bound by the latest version of the ROYALTY FREE AGREEMENT. </w:t>
-      </w:r>
-    </w:p>
-    <w:p>
-      <w:pPr>
         <w:rPr>
           <w:rFonts w:cs="Times-Roman"/>
           <w:color w:val="000000"/>
@@ -1363,100 +1291,89 @@
           <w:sz w:val="24"/>
           <w:szCs w:val="24"/>
         </w:rPr>
+        <w:t xml:space="preserve">Subject to the terms and conditions of this </w:t>
+      </w:r>
+      <w:r>
+        <w:rPr>
+          <w:rFonts w:cs="Times-Roman"/>
+          <w:color w:val="000000"/>
+          <w:sz w:val="24"/>
+          <w:szCs w:val="24"/>
+        </w:rPr>
+        <w:t>ROYALTY FREE AGREEMENT</w:t>
+      </w:r>
+      <w:r>
+        <w:rPr>
+          <w:rFonts w:cs="Times-Roman"/>
+          <w:color w:val="000000"/>
+          <w:sz w:val="24"/>
+          <w:szCs w:val="24"/>
+        </w:rPr>
+        <w:t>, MACH1 hereby grants to DEVELOPER a non-exclusive, non-transferable, non-sublicensable, non-royalty bearing (limited solely to the “</w:t>
+      </w:r>
+      <w:r>
+        <w:rPr>
+          <w:rFonts w:cs="Times-Roman"/>
+          <w:color w:val="000000"/>
+          <w:sz w:val="24"/>
+          <w:szCs w:val="24"/>
+        </w:rPr>
+        <w:t>Royalty Free Uses</w:t>
+      </w:r>
+      <w:r>
+        <w:rPr>
+          <w:rFonts w:cs="Times-Roman"/>
+          <w:color w:val="000000"/>
+          <w:sz w:val="24"/>
+          <w:szCs w:val="24"/>
+        </w:rPr>
+        <w:t xml:space="preserve">” as defined herein) worldwide license to use, reproduce, display and distribute the </w:t>
+      </w:r>
+      <w:r>
+        <w:rPr>
+          <w:rFonts w:cs="Times-Roman"/>
+          <w:color w:val="000000"/>
+          <w:sz w:val="24"/>
+          <w:szCs w:val="24"/>
+        </w:rPr>
+        <w:t>MACH1 SPATIAL SDK</w:t>
+      </w:r>
+      <w:r>
+        <w:rPr>
+          <w:rFonts w:cs="Times-Roman"/>
+          <w:color w:val="000000"/>
+          <w:sz w:val="24"/>
+          <w:szCs w:val="24"/>
+        </w:rPr>
+        <w:t xml:space="preserve"> in its current version only for the sole purpose of integration, use by and distribution with DEVELOPER’s application (collectively referred to as a “</w:t>
+      </w:r>
+      <w:r>
+        <w:rPr>
+          <w:rFonts w:cs="Times-Roman"/>
+          <w:color w:val="000000"/>
+          <w:sz w:val="24"/>
+          <w:szCs w:val="24"/>
+        </w:rPr>
+        <w:t>DEVELOPER APPLICATION</w:t>
+      </w:r>
+      <w:r>
+        <w:rPr>
+          <w:rFonts w:cs="Times-Roman"/>
+          <w:color w:val="000000"/>
+          <w:sz w:val="24"/>
+          <w:szCs w:val="24"/>
+        </w:rPr>
+        <w:t xml:space="preserve">”), it being understood that such </w:t>
+      </w:r>
+      <w:r>
+        <w:rPr>
+          <w:rFonts w:cs="Times-Roman"/>
+          <w:color w:val="000000"/>
+          <w:sz w:val="24"/>
+          <w:szCs w:val="24"/>
+        </w:rPr>
         <w:lastRenderedPageBreak/>
-        <w:t xml:space="preserve">Subject to the terms and conditions of this </w:t>
-      </w:r>
-      <w:r>
-        <w:rPr>
-          <w:rFonts w:cs="Times-Roman"/>
-          <w:color w:val="000000"/>
-          <w:sz w:val="24"/>
-          <w:szCs w:val="24"/>
-        </w:rPr>
-        <w:t>ROYALTY FREE AGREEMENT</w:t>
-      </w:r>
-      <w:r>
-        <w:rPr>
-          <w:rFonts w:cs="Times-Roman"/>
-          <w:color w:val="000000"/>
-          <w:sz w:val="24"/>
-          <w:szCs w:val="24"/>
-        </w:rPr>
-        <w:t>, MACH1 hereby grants to DEVELOPER a non-exclusive, non-transferable, non-</w:t>
-      </w:r>
-      <w:proofErr w:type="spellStart"/>
-      <w:r>
-        <w:rPr>
-          <w:rFonts w:cs="Times-Roman"/>
-          <w:color w:val="000000"/>
-          <w:sz w:val="24"/>
-          <w:szCs w:val="24"/>
-        </w:rPr>
-        <w:t>sublicensable</w:t>
-      </w:r>
-      <w:proofErr w:type="spellEnd"/>
-      <w:r>
-        <w:rPr>
-          <w:rFonts w:cs="Times-Roman"/>
-          <w:color w:val="000000"/>
-          <w:sz w:val="24"/>
-          <w:szCs w:val="24"/>
-        </w:rPr>
-        <w:t>, non-royalty bearing (limited solely to the “</w:t>
-      </w:r>
-      <w:r>
-        <w:rPr>
-          <w:rFonts w:cs="Times-Roman"/>
-          <w:color w:val="000000"/>
-          <w:sz w:val="24"/>
-          <w:szCs w:val="24"/>
-        </w:rPr>
-        <w:t>Royalty Free Uses</w:t>
-      </w:r>
-      <w:r>
-        <w:rPr>
-          <w:rFonts w:cs="Times-Roman"/>
-          <w:color w:val="000000"/>
-          <w:sz w:val="24"/>
-          <w:szCs w:val="24"/>
-        </w:rPr>
-        <w:t xml:space="preserve">” as defined herein) worldwide license to use, reproduce, display and distribute the </w:t>
-      </w:r>
-      <w:r>
-        <w:rPr>
-          <w:rFonts w:cs="Times-Roman"/>
-          <w:color w:val="000000"/>
-          <w:sz w:val="24"/>
-          <w:szCs w:val="24"/>
-        </w:rPr>
-        <w:t>MACH1 SPATIAL SDK</w:t>
-      </w:r>
-      <w:r>
-        <w:rPr>
-          <w:rFonts w:cs="Times-Roman"/>
-          <w:color w:val="000000"/>
-          <w:sz w:val="24"/>
-          <w:szCs w:val="24"/>
-        </w:rPr>
-        <w:t xml:space="preserve"> in its current version only for the sole purpose of integration, use by and distribution with DEVELOPER’s application (collectively referred to as a “</w:t>
-      </w:r>
-      <w:r>
-        <w:rPr>
-          <w:rFonts w:cs="Times-Roman"/>
-          <w:color w:val="000000"/>
-          <w:sz w:val="24"/>
-          <w:szCs w:val="24"/>
-        </w:rPr>
-        <w:t>DEVELOPER APPLICATION</w:t>
-      </w:r>
-      <w:r>
-        <w:rPr>
-          <w:rFonts w:cs="Times-Roman"/>
-          <w:color w:val="000000"/>
-          <w:sz w:val="24"/>
-          <w:szCs w:val="24"/>
-        </w:rPr>
-        <w:t xml:space="preserve">”), it being understood that such distribution shall not include distribution of the </w:t>
+        <w:t xml:space="preserve">distribution shall not include distribution of the </w:t>
       </w:r>
       <w:r>
         <w:rPr>
@@ -1617,27 +1534,7 @@
           <w:sz w:val="24"/>
           <w:szCs w:val="24"/>
         </w:rPr>
-        <w:t xml:space="preserve">. For each end user distribution </w:t>
-      </w:r>
-      <w:proofErr w:type="gramStart"/>
-      <w:r>
-        <w:rPr>
-          <w:rFonts w:cs="Times-Roman"/>
-          <w:color w:val="000000"/>
-          <w:sz w:val="24"/>
-          <w:szCs w:val="24"/>
-        </w:rPr>
-        <w:t>in excess of</w:t>
-      </w:r>
-      <w:proofErr w:type="gramEnd"/>
-      <w:r>
-        <w:rPr>
-          <w:rFonts w:cs="Times-Roman"/>
-          <w:color w:val="000000"/>
-          <w:sz w:val="24"/>
-          <w:szCs w:val="24"/>
-        </w:rPr>
-        <w:t xml:space="preserve"> the Royalty Free Uses, DEVELOPER shall pay a royalty under a </w:t>
+        <w:t xml:space="preserve">. For each end user distribution in excess of the Royalty Free Uses, DEVELOPER shall pay a royalty under a </w:t>
       </w:r>
       <w:r>
         <w:rPr>
@@ -1766,19 +1663,53 @@
           <w:sz w:val="24"/>
           <w:szCs w:val="24"/>
         </w:rPr>
-        <w:t xml:space="preserve">. DEVELOPER shall include MACH1’s </w:t>
-      </w:r>
-      <w:commentRangeStart w:id="1"/>
-      <w:r>
-        <w:rPr>
-          <w:rFonts w:cs="Times-Roman"/>
-          <w:color w:val="000000"/>
-          <w:sz w:val="24"/>
-          <w:szCs w:val="24"/>
-        </w:rPr>
-        <w:t xml:space="preserve">end user license agreement </w:t>
-      </w:r>
-      <w:commentRangeEnd w:id="1"/>
+        <w:t xml:space="preserve">. DEVELOPER shall </w:t>
+      </w:r>
+      <w:r>
+        <w:rPr>
+          <w:rFonts w:cs="Times-Roman"/>
+          <w:color w:val="000000"/>
+          <w:sz w:val="24"/>
+          <w:szCs w:val="24"/>
+        </w:rPr>
+        <w:t>make available</w:t>
+      </w:r>
+      <w:r>
+        <w:rPr>
+          <w:rFonts w:cs="Times-Roman"/>
+          <w:color w:val="000000"/>
+          <w:sz w:val="24"/>
+          <w:szCs w:val="24"/>
+        </w:rPr>
+        <w:t xml:space="preserve"> </w:t>
+      </w:r>
+      <w:r>
+        <w:rPr>
+          <w:rFonts w:cs="Times-Roman"/>
+          <w:color w:val="000000"/>
+          <w:sz w:val="24"/>
+          <w:szCs w:val="24"/>
+        </w:rPr>
+        <w:t xml:space="preserve">the </w:t>
+      </w:r>
+      <w:r>
+        <w:rPr>
+          <w:rFonts w:cs="Times-Roman"/>
+          <w:color w:val="000000"/>
+          <w:sz w:val="24"/>
+          <w:szCs w:val="24"/>
+        </w:rPr>
+        <w:t>MACH1</w:t>
+      </w:r>
+      <w:r>
+        <w:rPr>
+          <w:rFonts w:cs="Times-Roman"/>
+          <w:color w:val="000000"/>
+          <w:sz w:val="24"/>
+          <w:szCs w:val="24"/>
+        </w:rPr>
+        <w:t xml:space="preserve"> END USER LICENSE AGREEMENT </w:t>
+      </w:r>
       <w:r>
         <w:rPr>
           <w:rStyle w:val="CommentReference"/>
@@ -1819,36 +1750,25 @@
           <w:sz w:val="24"/>
           <w:szCs w:val="24"/>
         </w:rPr>
-        <w:t xml:space="preserve">er the “License” directory, </w:t>
-      </w:r>
-      <w:proofErr w:type="gramStart"/>
-      <w:r>
-        <w:rPr>
-          <w:rFonts w:cs="Times-Roman"/>
-          <w:color w:val="000000"/>
-          <w:sz w:val="24"/>
-          <w:szCs w:val="24"/>
-        </w:rPr>
-        <w:t xml:space="preserve">and </w:t>
-      </w:r>
-      <w:r>
-        <w:rPr>
-          <w:rFonts w:cs="Times-Roman"/>
-          <w:color w:val="000000"/>
-          <w:sz w:val="24"/>
-          <w:szCs w:val="24"/>
-        </w:rPr>
-        <w:t>also</w:t>
-      </w:r>
-      <w:proofErr w:type="gramEnd"/>
-      <w:r>
-        <w:rPr>
-          <w:rFonts w:cs="Times-Roman"/>
-          <w:color w:val="000000"/>
-          <w:sz w:val="24"/>
-          <w:szCs w:val="24"/>
-        </w:rPr>
-        <w:t xml:space="preserve"> available at the website </w:t>
+        <w:t>er the “l</w:t>
+      </w:r>
+      <w:r>
+        <w:rPr>
+          <w:rFonts w:cs="Times-Roman"/>
+          <w:color w:val="000000"/>
+          <w:sz w:val="24"/>
+          <w:szCs w:val="24"/>
+        </w:rPr>
+        <w:t xml:space="preserve">icense” directory, and </w:t>
+      </w:r>
+      <w:r>
+        <w:rPr>
+          <w:rFonts w:cs="Times-Roman"/>
+          <w:color w:val="000000"/>
+          <w:sz w:val="24"/>
+          <w:szCs w:val="24"/>
+        </w:rPr>
+        <w:t xml:space="preserve">also available at the website </w:t>
       </w:r>
       <w:r>
         <w:rPr>
@@ -2272,7 +2192,6 @@
           <w:sz w:val="24"/>
           <w:szCs w:val="24"/>
         </w:rPr>
-        <w:lastRenderedPageBreak/>
         <w:t xml:space="preserve">Not to permit, authorize, license or sublicense any third party to access, view, copy or use the Source Code or derivatives thereof, other than with respect to examples provided with the </w:t>
       </w:r>
       <w:r>
@@ -2409,7 +2328,17 @@
           <w:sz w:val="24"/>
           <w:szCs w:val="24"/>
         </w:rPr>
-        <w:t xml:space="preserve"> beyond the Royalty Free Uses;</w:t>
+        <w:t xml:space="preserve"> </w:t>
+      </w:r>
+      <w:r>
+        <w:rPr>
+          <w:rFonts w:cs="Times-Roman"/>
+          <w:color w:val="000000"/>
+          <w:sz w:val="24"/>
+          <w:szCs w:val="24"/>
+        </w:rPr>
+        <w:lastRenderedPageBreak/>
+        <w:t>beyond the Royalty Free Uses;</w:t>
       </w:r>
     </w:p>
     <w:p>
@@ -2631,27 +2560,7 @@
           <w:sz w:val="24"/>
           <w:szCs w:val="24"/>
         </w:rPr>
-        <w:t xml:space="preserve">, or the MACH1 EULA, </w:t>
-      </w:r>
-      <w:proofErr w:type="gramStart"/>
-      <w:r>
-        <w:rPr>
-          <w:rFonts w:cs="Times-Roman"/>
-          <w:color w:val="000000"/>
-          <w:sz w:val="24"/>
-          <w:szCs w:val="24"/>
-        </w:rPr>
-        <w:t>as the case may be;</w:t>
-      </w:r>
-      <w:proofErr w:type="gramEnd"/>
-      <w:r>
-        <w:rPr>
-          <w:rFonts w:cs="Times-Roman"/>
-          <w:color w:val="000000"/>
-          <w:sz w:val="24"/>
-          <w:szCs w:val="24"/>
-        </w:rPr>
-        <w:t xml:space="preserve"> and</w:t>
+        <w:t>, or the MACH1 EULA, as the case may be; and</w:t>
       </w:r>
     </w:p>
     <w:p>
@@ -3009,27 +2918,7 @@
           <w:sz w:val="24"/>
           <w:szCs w:val="24"/>
         </w:rPr>
-        <w:t xml:space="preserve">- Display “Copyright 2017 – </w:t>
-      </w:r>
-      <w:proofErr w:type="spellStart"/>
-      <w:r>
-        <w:rPr>
-          <w:rFonts w:cs="Times-Roman"/>
-          <w:color w:val="000000"/>
-          <w:sz w:val="24"/>
-          <w:szCs w:val="24"/>
-        </w:rPr>
-        <w:t>xxxx</w:t>
-      </w:r>
-      <w:proofErr w:type="spellEnd"/>
-      <w:r>
-        <w:rPr>
-          <w:rFonts w:cs="Times-Roman"/>
-          <w:color w:val="000000"/>
-          <w:sz w:val="24"/>
-          <w:szCs w:val="24"/>
-        </w:rPr>
-        <w:t>, Mach1, CORP. All rights reserved.” (</w:t>
+        <w:t>- Display “Copyright 2017 – xxxx, Mach1, CORP. All rights reserved.” (</w:t>
       </w:r>
       <w:r>
         <w:rPr>
@@ -3039,29 +2928,7 @@
           <w:sz w:val="24"/>
           <w:szCs w:val="24"/>
         </w:rPr>
-        <w:t xml:space="preserve">where </w:t>
-      </w:r>
-      <w:proofErr w:type="spellStart"/>
-      <w:r>
-        <w:rPr>
-          <w:rFonts w:cs="Times-Roman"/>
-          <w:i/>
-          <w:color w:val="000000"/>
-          <w:sz w:val="24"/>
-          <w:szCs w:val="24"/>
-        </w:rPr>
-        <w:t>xxxx</w:t>
-      </w:r>
-      <w:proofErr w:type="spellEnd"/>
-      <w:r>
-        <w:rPr>
-          <w:rFonts w:cs="Times-Roman"/>
-          <w:i/>
-          <w:color w:val="000000"/>
-          <w:sz w:val="24"/>
-          <w:szCs w:val="24"/>
-        </w:rPr>
-        <w:t xml:space="preserve"> is replaced with current year).</w:t>
+        <w:t>where xxxx is replaced with current year).</w:t>
       </w:r>
     </w:p>
     <w:p>
@@ -3394,19 +3261,8 @@
           <w:szCs w:val="24"/>
         </w:rPr>
         <w:tab/>
-        <w:t>- “Spatial Audio Software provided under license from Mach1</w:t>
-      </w:r>
-      <w:proofErr w:type="gramStart"/>
-      <w:r>
-        <w:rPr>
-          <w:rFonts w:cs="Times-Roman"/>
-          <w:color w:val="000000"/>
-          <w:sz w:val="24"/>
-          <w:szCs w:val="24"/>
-        </w:rPr>
-        <w:t>™“</w:t>
-      </w:r>
-      <w:proofErr w:type="gramEnd"/>
+        <w:t>- “Spatial Audio Software provided under license from Mach1™“</w:t>
+      </w:r>
     </w:p>
     <w:p>
       <w:pPr>
@@ -3504,7 +3360,17 @@
           <w:sz w:val="24"/>
           <w:szCs w:val="24"/>
         </w:rPr>
-        <w:t xml:space="preserve">, and DEVELOPER recognizes and confirms </w:t>
+        <w:t xml:space="preserve">, and DEVELOPER </w:t>
+      </w:r>
+      <w:r>
+        <w:rPr>
+          <w:rFonts w:cs="Times-Roman"/>
+          <w:color w:val="000000"/>
+          <w:sz w:val="24"/>
+          <w:szCs w:val="24"/>
+        </w:rPr>
+        <w:lastRenderedPageBreak/>
+        <w:t xml:space="preserve">recognizes and confirms </w:t>
       </w:r>
       <w:r>
         <w:rPr>
@@ -3770,7 +3636,6 @@
         <w:autoSpaceDN w:val="0"/>
         <w:adjustRightInd w:val="0"/>
         <w:spacing w:after="0" w:line="240" w:lineRule="auto"/>
-        <w:ind w:left="1080"/>
         <w:jc w:val="both"/>
         <w:rPr>
           <w:rFonts w:cs="Times-Roman"/>
@@ -3874,18 +3739,7 @@
           <w:sz w:val="24"/>
           <w:szCs w:val="24"/>
         </w:rPr>
-        <w:t xml:space="preserve">includes, without limitation, any act of reverse engineering, translating, disassembling, decompiling, decrypting or deconstructing (including any aspect of “dumping of RAM/ROM or persistent storage”, “cable or wireless link sniffing”, or “black box” reverse engineering) data, SOFTWARE, </w:t>
-      </w:r>
-      <w:bookmarkStart w:id="4" w:name="_GoBack"/>
-      <w:bookmarkEnd w:id="4"/>
-      <w:r>
-        <w:rPr>
-          <w:rFonts w:cs="Times-Roman"/>
-          <w:color w:val="000000"/>
-          <w:sz w:val="24"/>
-          <w:szCs w:val="24"/>
-        </w:rPr>
-        <w:t>service, or hardware or any method or process of obtaining or converting any information, data or software from one form into a human-readable form.</w:t>
+        <w:t>includes, without limitation, any act of reverse engineering, translating, disassembling, decompiling, decrypting or deconstructing (including any aspect of “dumping of RAM/ROM or persistent storage”, “cable or wireless link sniffing”, or “black box” reverse engineering) data, SOFTWARE, service, or hardware or any method or process of obtaining or converting any information, data or software from one form into a human-readable form.</w:t>
       </w:r>
       <w:r>
         <w:rPr>
@@ -4181,17 +4035,7 @@
           <w:sz w:val="24"/>
           <w:szCs w:val="24"/>
         </w:rPr>
-        <w:t xml:space="preserve"> beyond the Royalty Free Uses, DEVELOPER shall pay to MACH1 a royalty per each Distribution in an amount </w:t>
-      </w:r>
-      <w:r>
-        <w:rPr>
-          <w:rFonts w:cs="Times-Roman"/>
-          <w:color w:val="000000"/>
-          <w:sz w:val="24"/>
-          <w:szCs w:val="24"/>
-        </w:rPr>
-        <w:lastRenderedPageBreak/>
-        <w:t xml:space="preserve">as determined by MACH1, and to be paid upon notice from MACH1. At the request of MACH1, all unlicensed uses and distributions shall cease, and this </w:t>
+        <w:t xml:space="preserve"> beyond the Royalty Free Uses, DEVELOPER shall pay to MACH1 a royalty per each Distribution in an amount as determined by MACH1, and to be paid upon notice from MACH1. At the request of MACH1, all unlicensed uses and distributions shall cease, and this </w:t>
       </w:r>
       <w:r>
         <w:rPr>
@@ -4209,27 +4053,7 @@
           <w:sz w:val="24"/>
           <w:szCs w:val="24"/>
         </w:rPr>
-        <w:t xml:space="preserve"> shall </w:t>
-      </w:r>
-      <w:proofErr w:type="gramStart"/>
-      <w:r>
-        <w:rPr>
-          <w:rFonts w:cs="Times-Roman"/>
-          <w:color w:val="000000"/>
-          <w:sz w:val="24"/>
-          <w:szCs w:val="24"/>
-        </w:rPr>
-        <w:t>be considered to be</w:t>
-      </w:r>
-      <w:proofErr w:type="gramEnd"/>
-      <w:r>
-        <w:rPr>
-          <w:rFonts w:cs="Times-Roman"/>
-          <w:color w:val="000000"/>
-          <w:sz w:val="24"/>
-          <w:szCs w:val="24"/>
-        </w:rPr>
-        <w:t xml:space="preserve"> terminated.</w:t>
+        <w:t xml:space="preserve"> shall be considered to be terminated.</w:t>
       </w:r>
     </w:p>
     <w:p>
@@ -4328,7 +4152,17 @@
           <w:sz w:val="24"/>
           <w:szCs w:val="24"/>
         </w:rPr>
-        <w:t xml:space="preserve"> beyond the Royalty Free Uses or should MACH1 have a reasonable basis to believe that the end user Distribution exceeds or exceeded the 100,000 Royalty Free Uses, MACH1 shall have the right, upon reasonable prior notice, to audit/inspect any premises, computer(s), and networks on or in which the </w:t>
+        <w:t xml:space="preserve"> beyond the Royalty Free Uses or should MACH1 have a reasonable basis to </w:t>
+      </w:r>
+      <w:r>
+        <w:rPr>
+          <w:rFonts w:cs="Times-Roman"/>
+          <w:color w:val="000000"/>
+          <w:sz w:val="24"/>
+          <w:szCs w:val="24"/>
+        </w:rPr>
+        <w:lastRenderedPageBreak/>
+        <w:t xml:space="preserve">believe that the end user Distribution exceeds or exceeded the 100,000 Royalty Free Uses, MACH1 shall have the right, upon reasonable prior notice, to audit/inspect any premises, computer(s), and networks on or in which the </w:t>
       </w:r>
       <w:r>
         <w:rPr>
@@ -4484,93 +4318,7 @@
           <w:sz w:val="24"/>
           <w:szCs w:val="24"/>
         </w:rPr>
-        <w:t xml:space="preserve"> is provided “as is” without warranty or representation of any kind. MACH1 disclaims and excludes all implied warranties including, without limitation, the implied warranties of </w:t>
-      </w:r>
-      <w:proofErr w:type="spellStart"/>
-      <w:r>
-        <w:rPr>
-          <w:rFonts w:cs="Times-Roman"/>
-          <w:color w:val="000000"/>
-          <w:sz w:val="24"/>
-          <w:szCs w:val="24"/>
-        </w:rPr>
-        <w:t>noninfringement</w:t>
-      </w:r>
-      <w:proofErr w:type="spellEnd"/>
-      <w:r>
-        <w:rPr>
-          <w:rFonts w:cs="Times-Roman"/>
-          <w:color w:val="000000"/>
-          <w:sz w:val="24"/>
-          <w:szCs w:val="24"/>
-        </w:rPr>
-        <w:t xml:space="preserve">, merchantability and fitness for a </w:t>
-      </w:r>
-      <w:proofErr w:type="gramStart"/>
-      <w:r>
-        <w:rPr>
-          <w:rFonts w:cs="Times-Roman"/>
-          <w:color w:val="000000"/>
-          <w:sz w:val="24"/>
-          <w:szCs w:val="24"/>
-        </w:rPr>
-        <w:t>particular purpose</w:t>
-      </w:r>
-      <w:proofErr w:type="gramEnd"/>
-      <w:r>
-        <w:rPr>
-          <w:rFonts w:cs="Times-Roman"/>
-          <w:color w:val="000000"/>
-          <w:sz w:val="24"/>
-          <w:szCs w:val="24"/>
-        </w:rPr>
-        <w:t xml:space="preserve">. MACH1 does not warrant that any SOFTWARE will satisfy DEVELOPER’s requirements or that is without defect or error or that the operation thereof will be uninterrupted. This AGREEMENT gives DEVELOPER specific legal rights. DEVELOPER might have other rights, which vary from state/jurisdiction to state/jurisdiction. The provisions of this section shall survive the termination of this AGREEMENT, howsoever cause, but this shall not imply or create any continued right to use the SOFTWARE after termination of this AGREEMENT. In no </w:t>
-      </w:r>
-      <w:proofErr w:type="gramStart"/>
-      <w:r>
-        <w:rPr>
-          <w:rFonts w:cs="Times-Roman"/>
-          <w:color w:val="000000"/>
-          <w:sz w:val="24"/>
-          <w:szCs w:val="24"/>
-        </w:rPr>
-        <w:t>event</w:t>
-      </w:r>
-      <w:proofErr w:type="gramEnd"/>
-      <w:r>
-        <w:rPr>
-          <w:rFonts w:cs="Times-Roman"/>
-          <w:color w:val="000000"/>
-          <w:sz w:val="24"/>
-          <w:szCs w:val="24"/>
-        </w:rPr>
-        <w:t xml:space="preserve"> will MACH1 or its affiliates be liable to DEVELOPER for any damages, claims or costs whatsoever or any consequential, indirect, incidental, damages, or any lost profits or lost savings. The foregoing limitations and exclusions apply to the extent permitted by applicable law in DEVELOPERS’s jurisdiction. The aggregate liability of MACH1 arising from or relating to this AGREEMENT or any of the SOFTWARE (regardless of the form of action or claim – E.G., contract, warranty, tort, strict liability, malpractice, fraud and/or otherwise) </w:t>
-      </w:r>
-      <w:commentRangeStart w:id="5"/>
-      <w:r>
-        <w:rPr>
-          <w:rFonts w:cs="Times-Roman"/>
-          <w:color w:val="000000"/>
-          <w:sz w:val="24"/>
-          <w:szCs w:val="24"/>
-        </w:rPr>
-        <w:t>shall not exceed the total payment made by DEVELOPER to purchase the SOFTWARE</w:t>
-      </w:r>
-      <w:commentRangeEnd w:id="5"/>
-      <w:r>
-        <w:rPr>
-          <w:rStyle w:val="CommentReference"/>
-        </w:rPr>
-        <w:commentReference w:id="5"/>
-      </w:r>
-      <w:r>
-        <w:rPr>
-          <w:rFonts w:cs="Times-Roman"/>
-          <w:color w:val="000000"/>
-          <w:sz w:val="24"/>
-          <w:szCs w:val="24"/>
-        </w:rPr>
-        <w:t xml:space="preserve">. MACH1 shall not in any case be liable for any special incidental, consequential, indirect, or punitive damages, or for loss of profit, revenue, data or programs, even if MACH1 has been advised of the possibility thereof.   </w:t>
+        <w:t xml:space="preserve"> is provided “as is” without warranty or representation of any kind. MACH1 disclaims and excludes all implied warranties including, without limitation, the implied warranties of noninfringement, merchantability and fitness for a particular purpose. MACH1 does not warrant that any SOFTWARE will satisfy DEVELOPER’s requirements or that is without defect or error or that the operation thereof will be uninterrupted. This AGREEMENT gives DEVELOPER specific legal rights. DEVELOPER might have other rights, which vary from state/jurisdiction to state/jurisdiction. The provisions of this section shall survive the termination of this AGREEMENT, howsoever cause, but this shall not imply or create any continued right to use the SOFTWARE after termination of this AGREEMENT. In no event will MACH1 or its affiliates be liable to DEVELOPER for any damages, claims or costs whatsoever or any consequential, indirect, incidental, damages, or any lost profits or lost savings. The foregoing limitations and exclusions apply to the extent permitted by applicable law in DEVELOPERS’s jurisdiction. The aggregate liability of MACH1 arising from or relating to this AGREEMENT or any of the SOFTWARE (regardless of the form of action or claim – E.G., contract, warranty, tort, strict liability, malpractice, fraud and/or otherwise) shall not exceed the total payment made by DEVELOPER to purchase the SOFTWARE. MACH1 shall not in any case be liable for any special incidental, consequential, indirect, or punitive damages, or for loss of profit, revenue, data or programs, even if MACH1 has been advised of the possibility thereof.   </w:t>
       </w:r>
     </w:p>
     <w:p>
@@ -4634,7 +4382,79 @@
           <w:sz w:val="24"/>
           <w:szCs w:val="24"/>
         </w:rPr>
-        <w:t xml:space="preserve">. You shall indemnify and hold harmless MACH1 from and </w:t>
+        <w:t xml:space="preserve">. You shall indemnify and hold harmless MACH1 from and against all losses, claims, damages or other causes of any nature or kind whatsoever (including  reasonable attorney's fees) arising directly or indirectly out of third party claims concerning (i) a breach of any of your obligations, covenants, representations or warranties contained herein; (ii) any </w:t>
+      </w:r>
+      <w:r>
+        <w:rPr>
+          <w:rFonts w:cs="Times-Roman"/>
+          <w:color w:val="000000"/>
+          <w:sz w:val="24"/>
+          <w:szCs w:val="24"/>
+        </w:rPr>
+        <w:t>DEVELOPER APPLICATION</w:t>
+      </w:r>
+      <w:r>
+        <w:rPr>
+          <w:rFonts w:cs="Times-Roman"/>
+          <w:color w:val="000000"/>
+          <w:sz w:val="24"/>
+          <w:szCs w:val="24"/>
+        </w:rPr>
+        <w:t xml:space="preserve"> or other product developed by you using the </w:t>
+      </w:r>
+      <w:r>
+        <w:rPr>
+          <w:rFonts w:cs="Times-Roman"/>
+          <w:color w:val="000000"/>
+          <w:sz w:val="24"/>
+          <w:szCs w:val="24"/>
+        </w:rPr>
+        <w:t>MACH1 SPATIAL SDK</w:t>
+      </w:r>
+      <w:r>
+        <w:rPr>
+          <w:rFonts w:cs="Times-Roman"/>
+          <w:color w:val="000000"/>
+          <w:sz w:val="24"/>
+          <w:szCs w:val="24"/>
+        </w:rPr>
+        <w:t xml:space="preserve">; (iii) any combination of the </w:t>
+      </w:r>
+      <w:r>
+        <w:rPr>
+          <w:rFonts w:cs="Times-Roman"/>
+          <w:color w:val="000000"/>
+          <w:sz w:val="24"/>
+          <w:szCs w:val="24"/>
+        </w:rPr>
+        <w:t>MACH1 SPATIAL SDK</w:t>
+      </w:r>
+      <w:r>
+        <w:rPr>
+          <w:rFonts w:cs="Times-Roman"/>
+          <w:color w:val="000000"/>
+          <w:sz w:val="24"/>
+          <w:szCs w:val="24"/>
+        </w:rPr>
+        <w:t xml:space="preserve">, or any component of it, with any product developed by you using the </w:t>
+      </w:r>
+      <w:r>
+        <w:rPr>
+          <w:rFonts w:cs="Times-Roman"/>
+          <w:color w:val="000000"/>
+          <w:sz w:val="24"/>
+          <w:szCs w:val="24"/>
+        </w:rPr>
+        <w:t>MACH1 SPATIAL SDK</w:t>
+      </w:r>
+      <w:r>
+        <w:rPr>
+          <w:rFonts w:cs="Times-Roman"/>
+          <w:color w:val="000000"/>
+          <w:sz w:val="24"/>
+          <w:szCs w:val="24"/>
+        </w:rPr>
+        <w:t xml:space="preserve"> or with any other product, equipment, device, software, system or data not supplied by MACH1, and (iv) the negligence or intentional </w:t>
       </w:r>
       <w:r>
         <w:rPr>
@@ -4644,99 +4464,7 @@
           <w:szCs w:val="24"/>
         </w:rPr>
         <w:lastRenderedPageBreak/>
-        <w:t>against all losses, claims, damages or other causes of any nature or kind whatsoever (including  reasonable attorney's fees) arising directly or indirectly out of third party claims concerning (</w:t>
-      </w:r>
-      <w:proofErr w:type="spellStart"/>
-      <w:r>
-        <w:rPr>
-          <w:rFonts w:cs="Times-Roman"/>
-          <w:color w:val="000000"/>
-          <w:sz w:val="24"/>
-          <w:szCs w:val="24"/>
-        </w:rPr>
-        <w:t>i</w:t>
-      </w:r>
-      <w:proofErr w:type="spellEnd"/>
-      <w:r>
-        <w:rPr>
-          <w:rFonts w:cs="Times-Roman"/>
-          <w:color w:val="000000"/>
-          <w:sz w:val="24"/>
-          <w:szCs w:val="24"/>
-        </w:rPr>
-        <w:t xml:space="preserve">) a breach of any of your obligations, covenants, representations or warranties contained herein; (ii) any </w:t>
-      </w:r>
-      <w:r>
-        <w:rPr>
-          <w:rFonts w:cs="Times-Roman"/>
-          <w:color w:val="000000"/>
-          <w:sz w:val="24"/>
-          <w:szCs w:val="24"/>
-        </w:rPr>
-        <w:t>DEVELOPER APPLICATION</w:t>
-      </w:r>
-      <w:r>
-        <w:rPr>
-          <w:rFonts w:cs="Times-Roman"/>
-          <w:color w:val="000000"/>
-          <w:sz w:val="24"/>
-          <w:szCs w:val="24"/>
-        </w:rPr>
-        <w:t xml:space="preserve"> or other product developed by you using the </w:t>
-      </w:r>
-      <w:r>
-        <w:rPr>
-          <w:rFonts w:cs="Times-Roman"/>
-          <w:color w:val="000000"/>
-          <w:sz w:val="24"/>
-          <w:szCs w:val="24"/>
-        </w:rPr>
-        <w:t>MACH1 SPATIAL SDK</w:t>
-      </w:r>
-      <w:r>
-        <w:rPr>
-          <w:rFonts w:cs="Times-Roman"/>
-          <w:color w:val="000000"/>
-          <w:sz w:val="24"/>
-          <w:szCs w:val="24"/>
-        </w:rPr>
-        <w:t xml:space="preserve">; (iii) any combination of the </w:t>
-      </w:r>
-      <w:r>
-        <w:rPr>
-          <w:rFonts w:cs="Times-Roman"/>
-          <w:color w:val="000000"/>
-          <w:sz w:val="24"/>
-          <w:szCs w:val="24"/>
-        </w:rPr>
-        <w:t>MACH1 SPATIAL SDK</w:t>
-      </w:r>
-      <w:r>
-        <w:rPr>
-          <w:rFonts w:cs="Times-Roman"/>
-          <w:color w:val="000000"/>
-          <w:sz w:val="24"/>
-          <w:szCs w:val="24"/>
-        </w:rPr>
-        <w:t xml:space="preserve">, or any component of it, with any product developed by you using the </w:t>
-      </w:r>
-      <w:r>
-        <w:rPr>
-          <w:rFonts w:cs="Times-Roman"/>
-          <w:color w:val="000000"/>
-          <w:sz w:val="24"/>
-          <w:szCs w:val="24"/>
-        </w:rPr>
-        <w:t>MACH1 SPATIAL SDK</w:t>
-      </w:r>
-      <w:r>
-        <w:rPr>
-          <w:rFonts w:cs="Times-Roman"/>
-          <w:color w:val="000000"/>
-          <w:sz w:val="24"/>
-          <w:szCs w:val="24"/>
-        </w:rPr>
-        <w:t xml:space="preserve"> or with any other product, equipment, device, software, system or data not supplied by MACH1, and (iv) the negligence or intentional misconduct of DEVELOPER or DEVELOPER’s officers, employees, agents or contractors. DEVELOPER agrees not to interpose any claim against MACH1 based on a claim, suit, action or proceeding threatened or commenced against DEVELOPER related to the </w:t>
+        <w:t xml:space="preserve">misconduct of DEVELOPER or DEVELOPER’s officers, employees, agents or contractors. DEVELOPER agrees not to interpose any claim against MACH1 based on a claim, suit, action or proceeding threatened or commenced against DEVELOPER related to the </w:t>
       </w:r>
       <w:r>
         <w:rPr>
@@ -4831,25 +4559,14 @@
           <w:szCs w:val="24"/>
         </w:rPr>
       </w:pPr>
-      <w:proofErr w:type="spellStart"/>
-      <w:r>
-        <w:rPr>
-          <w:rFonts w:cs="Times-Roman"/>
-          <w:color w:val="000000"/>
-          <w:sz w:val="24"/>
-          <w:szCs w:val="24"/>
-        </w:rPr>
-        <w:t>Attorneys</w:t>
-      </w:r>
-      <w:proofErr w:type="spellEnd"/>
-      <w:r>
-        <w:rPr>
-          <w:rFonts w:cs="Times-Roman"/>
-          <w:color w:val="000000"/>
-          <w:sz w:val="24"/>
-          <w:szCs w:val="24"/>
-        </w:rPr>
-        <w:t xml:space="preserve"> Fees. In the event of dispute between </w:t>
+      <w:r>
+        <w:rPr>
+          <w:rFonts w:cs="Times-Roman"/>
+          <w:color w:val="000000"/>
+          <w:sz w:val="24"/>
+          <w:szCs w:val="24"/>
+        </w:rPr>
+        <w:t xml:space="preserve">Attorneys Fees. In the event of dispute between </w:t>
       </w:r>
       <w:r>
         <w:rPr>
@@ -4885,29 +4602,7 @@
           <w:sz w:val="24"/>
           <w:szCs w:val="24"/>
         </w:rPr>
-        <w:t xml:space="preserve"> shall be entitled to recover reasonable </w:t>
-      </w:r>
-      <w:proofErr w:type="spellStart"/>
-      <w:proofErr w:type="gramStart"/>
-      <w:r>
-        <w:rPr>
-          <w:rFonts w:cs="Times-Roman"/>
-          <w:color w:val="000000"/>
-          <w:sz w:val="24"/>
-          <w:szCs w:val="24"/>
-        </w:rPr>
-        <w:t>attorneys</w:t>
-      </w:r>
-      <w:proofErr w:type="spellEnd"/>
-      <w:proofErr w:type="gramEnd"/>
-      <w:r>
-        <w:rPr>
-          <w:rFonts w:cs="Times-Roman"/>
-          <w:color w:val="000000"/>
-          <w:sz w:val="24"/>
-          <w:szCs w:val="24"/>
-        </w:rPr>
-        <w:t xml:space="preserve"> fees incurred in connection with the dispute in addition to any other relief to which it may be entitled</w:t>
+        <w:t xml:space="preserve"> shall be entitled to recover reasonable attorneys fees incurred in connection with the dispute in addition to any other relief to which it may be entitled</w:t>
       </w:r>
       <w:r>
         <w:rPr>
@@ -5028,31 +4723,21 @@
           <w:sz w:val="24"/>
           <w:szCs w:val="24"/>
         </w:rPr>
-        <w:t xml:space="preserve"> AGREEMENT for the MACH1 SPATIAL SDK and </w:t>
-      </w:r>
-      <w:commentRangeStart w:id="6"/>
-      <w:r>
-        <w:rPr>
-          <w:sz w:val="24"/>
-          <w:szCs w:val="24"/>
-        </w:rPr>
-        <w:t>MACH1 SPATIAL API</w:t>
-      </w:r>
-      <w:commentRangeEnd w:id="6"/>
-      <w:r>
-        <w:rPr>
-          <w:rStyle w:val="CommentReference"/>
-          <w:sz w:val="24"/>
-          <w:szCs w:val="24"/>
-        </w:rPr>
-        <w:commentReference w:id="6"/>
-      </w:r>
-      <w:r>
-        <w:rPr>
-          <w:sz w:val="24"/>
-          <w:szCs w:val="24"/>
-        </w:rPr>
-        <w:t xml:space="preserve">  </w:t>
+        <w:t xml:space="preserve"> AGREEMENT for the MACH1 SPATIAL SDK and MACH1 SPATIAL API</w:t>
+      </w:r>
+      <w:r>
+        <w:rPr>
+          <w:sz w:val="24"/>
+          <w:szCs w:val="24"/>
+        </w:rPr>
+        <w:t>S</w:t>
+      </w:r>
+      <w:r>
+        <w:rPr>
+          <w:sz w:val="24"/>
+          <w:szCs w:val="24"/>
+        </w:rPr>
+        <w:t xml:space="preserve"> </w:t>
       </w:r>
       <w:r>
         <w:rPr>
@@ -5397,27 +5082,7 @@
           <w:sz w:val="24"/>
           <w:szCs w:val="24"/>
         </w:rPr>
-        <w:t xml:space="preserve"> irrevocably submits to the exclusive jurisdiction of such courts in any such suit, action or proceeding and waives any objection based on improper venue or forum non </w:t>
-      </w:r>
-      <w:proofErr w:type="spellStart"/>
-      <w:r>
-        <w:rPr>
-          <w:rFonts w:cs="Times-Roman"/>
-          <w:color w:val="000000"/>
-          <w:sz w:val="24"/>
-          <w:szCs w:val="24"/>
-        </w:rPr>
-        <w:t>conveniens</w:t>
-      </w:r>
-      <w:proofErr w:type="spellEnd"/>
-      <w:r>
-        <w:rPr>
-          <w:rFonts w:cs="Times-Roman"/>
-          <w:color w:val="000000"/>
-          <w:sz w:val="24"/>
-          <w:szCs w:val="24"/>
-        </w:rPr>
-        <w:t>.</w:t>
+        <w:t xml:space="preserve"> irrevocably submits to the exclusive jurisdiction of such courts in any such suit, action or proceeding and waives any objection based on improper venue or forum non conveniens.</w:t>
       </w:r>
     </w:p>
     <w:p>
@@ -5609,6 +5274,7 @@
           <w:szCs w:val="24"/>
           <w:u w:val="single"/>
         </w:rPr>
+        <w:lastRenderedPageBreak/>
         <w:t>Compliance with Laws; Export</w:t>
       </w:r>
       <w:r>
@@ -5809,27 +5475,7 @@
           <w:sz w:val="24"/>
           <w:szCs w:val="24"/>
         </w:rPr>
-        <w:t xml:space="preserve">. In the </w:t>
-      </w:r>
-      <w:proofErr w:type="gramStart"/>
-      <w:r>
-        <w:rPr>
-          <w:rFonts w:cs="Times-Roman"/>
-          <w:color w:val="000000"/>
-          <w:sz w:val="24"/>
-          <w:szCs w:val="24"/>
-        </w:rPr>
-        <w:t>event</w:t>
-      </w:r>
-      <w:proofErr w:type="gramEnd"/>
-      <w:r>
-        <w:rPr>
-          <w:rFonts w:cs="Times-Roman"/>
-          <w:color w:val="000000"/>
-          <w:sz w:val="24"/>
-          <w:szCs w:val="24"/>
-        </w:rPr>
-        <w:t xml:space="preserve"> any provision of this </w:t>
+        <w:t xml:space="preserve">. In the event any provision of this </w:t>
       </w:r>
       <w:r>
         <w:rPr>
@@ -6011,27 +5657,7 @@
           <w:sz w:val="24"/>
           <w:szCs w:val="24"/>
         </w:rPr>
-        <w:t>may change the contact information or address(</w:t>
-      </w:r>
-      <w:proofErr w:type="spellStart"/>
-      <w:r>
-        <w:rPr>
-          <w:rFonts w:cs="Times-Roman"/>
-          <w:color w:val="000000"/>
-          <w:sz w:val="24"/>
-          <w:szCs w:val="24"/>
-        </w:rPr>
-        <w:t>es</w:t>
-      </w:r>
-      <w:proofErr w:type="spellEnd"/>
-      <w:r>
-        <w:rPr>
-          <w:rFonts w:cs="Times-Roman"/>
-          <w:color w:val="000000"/>
-          <w:sz w:val="24"/>
-          <w:szCs w:val="24"/>
-        </w:rPr>
-        <w:t xml:space="preserve">) to which notice or payment is to be sent by notice to the other </w:t>
+        <w:t xml:space="preserve">may change the contact information or address(es) to which notice or payment is to be sent by notice to the other </w:t>
       </w:r>
       <w:r>
         <w:rPr>
@@ -6195,17 +5821,7 @@
           <w:sz w:val="24"/>
           <w:szCs w:val="24"/>
         </w:rPr>
-        <w:t xml:space="preserve">, to any other person, either voluntarily or involuntarily, directly or indirectly, whether by operation of law or otherwise without the prior written consent of MACH1, which consent will not be unreasonably withheld. Any assignment or delegation by DEVELOPER in violation of this section shall be void. MACH1 may freely assign its rights and obligations under </w:t>
-      </w:r>
-      <w:r>
-        <w:rPr>
-          <w:rFonts w:cs="Times-Roman"/>
-          <w:color w:val="000000"/>
-          <w:sz w:val="24"/>
-          <w:szCs w:val="24"/>
-        </w:rPr>
-        <w:lastRenderedPageBreak/>
-        <w:t xml:space="preserve">this </w:t>
+        <w:t xml:space="preserve">, to any other person, either voluntarily or involuntarily, directly or indirectly, whether by operation of law or otherwise without the prior written consent of MACH1, which consent will not be unreasonably withheld. Any assignment or delegation by DEVELOPER in violation of this section shall be void. MACH1 may freely assign its rights and obligations under this </w:t>
       </w:r>
       <w:r>
         <w:rPr>
@@ -6241,27 +5857,7 @@
           <w:sz w:val="24"/>
           <w:szCs w:val="24"/>
         </w:rPr>
-        <w:t>, assignment (</w:t>
-      </w:r>
-      <w:proofErr w:type="spellStart"/>
-      <w:r>
-        <w:rPr>
-          <w:rFonts w:cs="Times-Roman"/>
-          <w:color w:val="000000"/>
-          <w:sz w:val="24"/>
-          <w:szCs w:val="24"/>
-        </w:rPr>
-        <w:t>i</w:t>
-      </w:r>
-      <w:proofErr w:type="spellEnd"/>
-      <w:r>
-        <w:rPr>
-          <w:rFonts w:cs="Times-Roman"/>
-          <w:color w:val="000000"/>
-          <w:sz w:val="24"/>
-          <w:szCs w:val="24"/>
-        </w:rPr>
-        <w:t xml:space="preserve">) to an Affiliate (an “Affiliate” shall mean any other person or entity directly or indirectly Controlled by, Controlling or under common Control with, such person or entity), (ii) to an entity in which the transferring </w:t>
+        <w:t xml:space="preserve">, assignment (i) to an Affiliate (an “Affiliate” shall mean any other person or entity directly or indirectly Controlled by, Controlling or under common Control with, such person or entity), (ii) to an entity in which the transferring </w:t>
       </w:r>
       <w:r>
         <w:rPr>
@@ -6415,8 +6011,8 @@
       </w:r>
     </w:p>
     <w:sectPr>
-      <w:headerReference w:type="default" r:id="rId14"/>
-      <w:footerReference w:type="default" r:id="rId15"/>
+      <w:headerReference w:type="default" r:id="rId13"/>
+      <w:footerReference w:type="default" r:id="rId14"/>
       <w:pgSz w:w="12240" w:h="15840"/>
       <w:pgMar w:top="1440" w:right="1440" w:bottom="1440" w:left="1440" w:header="720" w:footer="720" w:gutter="0"/>
       <w:cols w:space="720"/>
@@ -6428,7 +6024,7 @@
 
 <file path=word/comments.xml><?xml version="1.0" encoding="utf-8"?>
 <w:comments xmlns:wpc="http://schemas.microsoft.com/office/word/2010/wordprocessingCanvas" xmlns:mo="http://schemas.microsoft.com/office/mac/office/2008/main" xmlns:mc="http://schemas.openxmlformats.org/markup-compatibility/2006" xmlns:mv="urn:schemas-microsoft-com:mac:vml" xmlns:o="urn:schemas-microsoft-com:office:office" xmlns:r="http://schemas.openxmlformats.org/officeDocument/2006/relationships" xmlns:m="http://schemas.openxmlformats.org/officeDocument/2006/math" xmlns:v="urn:schemas-microsoft-com:vml" xmlns:wp14="http://schemas.microsoft.com/office/word/2010/wordprocessingDrawing" xmlns:wp="http://schemas.openxmlformats.org/drawingml/2006/wordprocessingDrawing" xmlns:w10="urn:schemas-microsoft-com:office:word" xmlns:w="http://schemas.openxmlformats.org/wordprocessingml/2006/main" xmlns:w14="http://schemas.microsoft.com/office/word/2010/wordml" xmlns:w15="http://schemas.microsoft.com/office/word/2012/wordml" xmlns:wpg="http://schemas.microsoft.com/office/word/2010/wordprocessingGroup" xmlns:wpi="http://schemas.microsoft.com/office/word/2010/wordprocessingInk" xmlns:wne="http://schemas.microsoft.com/office/word/2006/wordml" xmlns:wps="http://schemas.microsoft.com/office/word/2010/wordprocessingShape" mc:Ignorable="w14 w15 wp14">
-  <w:comment w:id="0" w:author="Dylan Marcus" w:date="2019-12-16T18:19:00Z" w:initials="DM">
+  <w:comment w:id="1" w:author="Dylan Marcus" w:date="2019-12-16T17:04:00Z" w:initials="DM">
     <w:p>
       <w:pPr>
         <w:pStyle w:val="CommentText"/>
@@ -6440,71 +6036,13 @@
         <w:annotationRef/>
       </w:r>
       <w:r>
-        <w:rPr>
-          <w:rFonts w:cs="Times-Roman"/>
-          <w:color w:val="000000"/>
-          <w:sz w:val="24"/>
-          <w:szCs w:val="24"/>
-        </w:rPr>
-        <w:t>(</w:t>
-      </w:r>
-      <w:r>
-        <w:rPr>
-          <w:rFonts w:cs="Times-Roman"/>
-          <w:color w:val="000000"/>
-          <w:sz w:val="24"/>
-          <w:szCs w:val="24"/>
-          <w:highlight w:val="yellow"/>
-        </w:rPr>
-        <w:t>including interfaces, protocols, and any other data included in or used in conjunction with programs that may or may not technically be considered software code</w:t>
-      </w:r>
-    </w:p>
-  </w:comment>
-  <w:comment w:id="1" w:author="Dylan Marcus" w:date="2019-12-16T17:04:00Z" w:initials="DM">
-    <w:p>
-      <w:pPr>
-        <w:pStyle w:val="CommentText"/>
-      </w:pPr>
-      <w:r>
-        <w:rPr>
-          <w:rStyle w:val="CommentReference"/>
-        </w:rPr>
-        <w:annotationRef/>
-      </w:r>
-      <w:r>
-        <w:t>DEFINE THIS</w:t>
-      </w:r>
-    </w:p>
-  </w:comment>
-  <w:comment w:id="5" w:author="Dylan Marcus" w:date="2019-12-16T17:36:00Z" w:initials="DM">
-    <w:p>
-      <w:pPr>
-        <w:pStyle w:val="CommentText"/>
-      </w:pPr>
-      <w:r>
-        <w:rPr>
-          <w:rStyle w:val="CommentReference"/>
-        </w:rPr>
-        <w:annotationRef/>
-      </w:r>
-      <w:r>
-        <w:t>What? There is no payment</w:t>
-      </w:r>
-    </w:p>
-  </w:comment>
-  <w:comment w:id="6" w:author="Dylan Marcus" w:date="2019-12-16T17:17:00Z" w:initials="DM">
-    <w:p>
-      <w:pPr>
-        <w:pStyle w:val="CommentText"/>
-      </w:pPr>
-      <w:r>
-        <w:rPr>
-          <w:rStyle w:val="CommentReference"/>
-        </w:rPr>
-        <w:annotationRef/>
-      </w:r>
-      <w:r>
-        <w:t>DEFINE THIS</w:t>
+        <w:t xml:space="preserve">Should we remove this? We should not need a EULA for granting use/access to our SDK, also we can never predict how a user will use the SDK, how they will incorporate it into something (app, project, research paper, website) and if they will distribute it how that will be consumed by an end-user (or if there even ever will be an end-user). Ideally anything our SDK needs protection from should be in this license and not within an additional EULA, unless we define exactly when a EULA is required. </w:t>
+      </w:r>
+      <w:r>
+        <w:t xml:space="preserve">What is the EULA protecting? </w:t>
+      </w:r>
+      <w:r>
+        <w:t xml:space="preserve"> </w:t>
       </w:r>
     </w:p>
   </w:comment>
@@ -6513,10 +6051,7 @@
 
 <file path=word/commentsExtended.xml><?xml version="1.0" encoding="utf-8"?>
 <w15:commentsEx xmlns:wpc="http://schemas.microsoft.com/office/word/2010/wordprocessingCanvas" xmlns:mo="http://schemas.microsoft.com/office/mac/office/2008/main" xmlns:mc="http://schemas.openxmlformats.org/markup-compatibility/2006" xmlns:mv="urn:schemas-microsoft-com:mac:vml" xmlns:o="urn:schemas-microsoft-com:office:office" xmlns:r="http://schemas.openxmlformats.org/officeDocument/2006/relationships" xmlns:m="http://schemas.openxmlformats.org/officeDocument/2006/math" xmlns:v="urn:schemas-microsoft-com:vml" xmlns:wp14="http://schemas.microsoft.com/office/word/2010/wordprocessingDrawing" xmlns:wp="http://schemas.openxmlformats.org/drawingml/2006/wordprocessingDrawing" xmlns:w10="urn:schemas-microsoft-com:office:word" xmlns:w="http://schemas.openxmlformats.org/wordprocessingml/2006/main" xmlns:w14="http://schemas.microsoft.com/office/word/2010/wordml" xmlns:w15="http://schemas.microsoft.com/office/word/2012/wordml" xmlns:wpg="http://schemas.microsoft.com/office/word/2010/wordprocessingGroup" xmlns:wpi="http://schemas.microsoft.com/office/word/2010/wordprocessingInk" xmlns:wne="http://schemas.microsoft.com/office/word/2006/wordml" xmlns:wps="http://schemas.microsoft.com/office/word/2010/wordprocessingShape" mc:Ignorable="w14 w15 wp14">
-  <w15:commentEx w15:paraId="29742973" w15:done="0"/>
-  <w15:commentEx w15:paraId="360AD1EE" w15:done="0"/>
-  <w15:commentEx w15:paraId="2896DD61" w15:done="0"/>
-  <w15:commentEx w15:paraId="7BA02545" w15:done="0"/>
+  <w15:commentEx w15:paraId="7A30E1F6" w15:done="0"/>
 </w15:commentsEx>
 </file>
 
@@ -7724,7 +7259,6 @@
     <w:basedOn w:val="Normal"/>
     <w:link w:val="CommentTextChar"/>
     <w:uiPriority w:val="99"/>
-    <w:semiHidden/>
     <w:unhideWhenUsed/>
     <w:rsid w:val="004C55E7"/>
     <w:pPr>
@@ -7740,7 +7274,6 @@
     <w:basedOn w:val="DefaultParagraphFont"/>
     <w:link w:val="CommentText"/>
     <w:uiPriority w:val="99"/>
-    <w:semiHidden/>
     <w:rsid w:val="004C55E7"/>
     <w:rPr>
       <w:sz w:val="20"/>
@@ -8121,7 +7654,7 @@
 </file>
 
 <file path=customXml/itemProps1.xml><?xml version="1.0" encoding="utf-8"?>
-<ds:datastoreItem xmlns:ds="http://schemas.openxmlformats.org/officeDocument/2006/customXml" ds:itemID="{5DA24F34-4708-514F-8F8C-9681356A89A4}">
+<ds:datastoreItem xmlns:ds="http://schemas.openxmlformats.org/officeDocument/2006/customXml" ds:itemID="{604355F8-BF4B-6B40-AC17-55B17C2E66E0}">
   <ds:schemaRefs>
     <ds:schemaRef ds:uri="http://schemas.openxmlformats.org/officeDocument/2006/bibliography"/>
   </ds:schemaRefs>

</xml_diff>

<commit_message>
license: updated edits to 1.04 and included summary image source files
</commit_message>
<xml_diff>
--- a/license/Mach1SpatialSDK-RoyaltyFreeLicense-1-04.docx
+++ b/license/Mach1SpatialSDK-RoyaltyFreeLicense-1-04.docx
@@ -375,27 +375,7 @@
           <w:sz w:val="24"/>
           <w:szCs w:val="24"/>
         </w:rPr>
-        <w:t>you as a developer (“</w:t>
-      </w:r>
-      <w:proofErr w:type="spellStart"/>
-      <w:r>
-        <w:rPr>
-          <w:rFonts w:cs="Times-Roman"/>
-          <w:color w:val="000000"/>
-          <w:sz w:val="24"/>
-          <w:szCs w:val="24"/>
-        </w:rPr>
-        <w:t>DEVELOPER</w:t>
-      </w:r>
-      <w:proofErr w:type="spellEnd"/>
-      <w:r>
-        <w:rPr>
-          <w:rFonts w:cs="Times-Roman"/>
-          <w:color w:val="000000"/>
-          <w:sz w:val="24"/>
-          <w:szCs w:val="24"/>
-        </w:rPr>
-        <w:t xml:space="preserve">” or “you”) downloading and/or using the </w:t>
+        <w:t xml:space="preserve">you as a developer (“DEVELOPER” or “you”) downloading and/or using the </w:t>
       </w:r>
       <w:r>
         <w:rPr>
@@ -681,63 +661,56 @@
           <w:sz w:val="24"/>
           <w:szCs w:val="24"/>
         </w:rPr>
+        <w:t xml:space="preserve"> for the purpose of allowing developers to use and distribute the </w:t>
+      </w:r>
+      <w:r>
+        <w:rPr>
+          <w:rFonts w:cs="Times-Roman"/>
+          <w:color w:val="000000"/>
+          <w:sz w:val="24"/>
+          <w:szCs w:val="24"/>
+        </w:rPr>
+        <w:t>MACH1 SPATIAL SDK</w:t>
+      </w:r>
+      <w:r>
+        <w:rPr>
+          <w:rFonts w:cs="Times-Roman"/>
+          <w:color w:val="000000"/>
+          <w:sz w:val="24"/>
+          <w:szCs w:val="24"/>
+        </w:rPr>
+        <w:t xml:space="preserve"> for up to 100,000 distributions. If DEVELOPER distributes any </w:t>
+      </w:r>
+      <w:bookmarkStart w:id="2" w:name="OLE_LINK3"/>
+      <w:bookmarkStart w:id="3" w:name="OLE_LINK4"/>
+      <w:r>
+        <w:rPr>
+          <w:rFonts w:cs="Times-Roman"/>
+          <w:color w:val="000000"/>
+          <w:sz w:val="24"/>
+          <w:szCs w:val="24"/>
+        </w:rPr>
+        <w:t>DEVELOPER APPLICATION</w:t>
+      </w:r>
+      <w:r>
+        <w:rPr>
+          <w:rFonts w:cs="Times-Roman"/>
+          <w:color w:val="000000"/>
+          <w:sz w:val="24"/>
+          <w:szCs w:val="24"/>
+        </w:rPr>
         <w:t xml:space="preserve"> </w:t>
       </w:r>
-      <w:proofErr w:type="gramStart"/>
-      <w:r>
-        <w:rPr>
-          <w:rFonts w:cs="Times-Roman"/>
-          <w:color w:val="000000"/>
-          <w:sz w:val="24"/>
-          <w:szCs w:val="24"/>
-        </w:rPr>
-        <w:t>for the purpose of</w:t>
-      </w:r>
-      <w:proofErr w:type="gramEnd"/>
-      <w:r>
-        <w:rPr>
-          <w:rFonts w:cs="Times-Roman"/>
-          <w:color w:val="000000"/>
-          <w:sz w:val="24"/>
-          <w:szCs w:val="24"/>
-        </w:rPr>
-        <w:t xml:space="preserve"> allowing developers to use and distribute the </w:t>
-      </w:r>
-      <w:r>
-        <w:rPr>
-          <w:rFonts w:cs="Times-Roman"/>
-          <w:color w:val="000000"/>
-          <w:sz w:val="24"/>
-          <w:szCs w:val="24"/>
-        </w:rPr>
-        <w:t>MACH1 SPATIAL SDK</w:t>
-      </w:r>
-      <w:r>
-        <w:rPr>
-          <w:rFonts w:cs="Times-Roman"/>
-          <w:color w:val="000000"/>
-          <w:sz w:val="24"/>
-          <w:szCs w:val="24"/>
-        </w:rPr>
-        <w:t xml:space="preserve"> for up to 100,000 distributions. If DEVELOPER distributes any </w:t>
-      </w:r>
-      <w:r>
-        <w:rPr>
-          <w:rFonts w:cs="Times-Roman"/>
-          <w:color w:val="000000"/>
-          <w:sz w:val="24"/>
-          <w:szCs w:val="24"/>
-        </w:rPr>
-        <w:t>DEVELOPER APPLICATION</w:t>
-      </w:r>
-      <w:r>
-        <w:rPr>
-          <w:rFonts w:cs="Times-Roman"/>
-          <w:color w:val="000000"/>
-          <w:sz w:val="24"/>
-          <w:szCs w:val="24"/>
-        </w:rPr>
-        <w:t xml:space="preserve"> beyond 100,000 distributions, a royalty-bearing, paid extended use license is required, which can be obtained by contacting MACH1 at: </w:t>
+      <w:bookmarkEnd w:id="2"/>
+      <w:bookmarkEnd w:id="3"/>
+      <w:r>
+        <w:rPr>
+          <w:rFonts w:cs="Times-Roman"/>
+          <w:color w:val="000000"/>
+          <w:sz w:val="24"/>
+          <w:szCs w:val="24"/>
+        </w:rPr>
+        <w:t xml:space="preserve">beyond 100,000 distributions, a royalty-bearing, paid extended use license is required, which can be obtained by contacting MACH1 at: </w:t>
       </w:r>
       <w:hyperlink r:id="rId9" w:history="1">
         <w:r>
@@ -1021,16 +994,7 @@
           <w:sz w:val="24"/>
           <w:szCs w:val="24"/>
         </w:rPr>
-        <w:t>SOFTWARE</w:t>
-      </w:r>
-      <w:r>
-        <w:rPr>
-          <w:rFonts w:cs="Times-Roman"/>
-          <w:color w:val="000000"/>
-          <w:sz w:val="24"/>
-          <w:szCs w:val="24"/>
-        </w:rPr>
-        <w:t xml:space="preserve"> </w:t>
+        <w:t xml:space="preserve">SOFTWARE </w:t>
       </w:r>
       <w:r>
         <w:rPr>
@@ -1170,18 +1134,7 @@
           <w:sz w:val="24"/>
           <w:szCs w:val="24"/>
         </w:rPr>
-        <w:t xml:space="preserve">, or by downloading, installing or using the MACH1 SPATIAL SDK, or by </w:t>
-      </w:r>
-      <w:proofErr w:type="spellStart"/>
-      <w:proofErr w:type="gramStart"/>
-      <w:r>
-        <w:rPr>
-          <w:rFonts w:cs="Times-Roman"/>
-          <w:color w:val="000000"/>
-          <w:sz w:val="24"/>
-          <w:szCs w:val="24"/>
-        </w:rPr>
-        <w:t>an o</w:t>
+        <w:t>, or by downloading, installing or using the MACH1 SPATIAL SDK, or by an o</w:t>
       </w:r>
       <w:r>
         <w:rPr>
@@ -1199,18 +1152,7 @@
           <w:sz w:val="24"/>
           <w:szCs w:val="24"/>
         </w:rPr>
-        <w:t>her</w:t>
-      </w:r>
-      <w:proofErr w:type="spellEnd"/>
-      <w:proofErr w:type="gramEnd"/>
-      <w:r>
-        <w:rPr>
-          <w:rFonts w:cs="Times-Roman"/>
-          <w:color w:val="000000"/>
-          <w:sz w:val="24"/>
-          <w:szCs w:val="24"/>
-        </w:rPr>
-        <w:t xml:space="preserve"> update method MACH1 selects, you are agreeing to be bound by the latest version of the ROYALTY FREE AGREEMENT. </w:t>
+        <w:t xml:space="preserve">her update method MACH1 selects, you are agreeing to be bound by the latest version of the ROYALTY FREE AGREEMENT. </w:t>
       </w:r>
     </w:p>
     <w:p>
@@ -1371,27 +1313,7 @@
           <w:sz w:val="24"/>
           <w:szCs w:val="24"/>
         </w:rPr>
-        <w:t>, MACH1 hereby grants to DEVELOPER a non-exclusive, non-transferable, non-</w:t>
-      </w:r>
-      <w:proofErr w:type="spellStart"/>
-      <w:r>
-        <w:rPr>
-          <w:rFonts w:cs="Times-Roman"/>
-          <w:color w:val="000000"/>
-          <w:sz w:val="24"/>
-          <w:szCs w:val="24"/>
-        </w:rPr>
-        <w:t>sublicensable</w:t>
-      </w:r>
-      <w:proofErr w:type="spellEnd"/>
-      <w:r>
-        <w:rPr>
-          <w:rFonts w:cs="Times-Roman"/>
-          <w:color w:val="000000"/>
-          <w:sz w:val="24"/>
-          <w:szCs w:val="24"/>
-        </w:rPr>
-        <w:t>, non-royalty bearing (limited solely to the “</w:t>
+        <w:t>, MACH1 hereby grants to DEVELOPER a non-exclusive, non-transferable, non-sublicensable, non-royalty bearing (limited solely to the “</w:t>
       </w:r>
       <w:r>
         <w:rPr>
@@ -1427,18 +1349,7 @@
           <w:sz w:val="24"/>
           <w:szCs w:val="24"/>
         </w:rPr>
-        <w:t xml:space="preserve"> in its current version only for the sole purpose of integration, use by and dist</w:t>
-      </w:r>
-      <w:bookmarkStart w:id="2" w:name="_GoBack"/>
-      <w:bookmarkEnd w:id="2"/>
-      <w:r>
-        <w:rPr>
-          <w:rFonts w:cs="Times-Roman"/>
-          <w:color w:val="000000"/>
-          <w:sz w:val="24"/>
-          <w:szCs w:val="24"/>
-        </w:rPr>
-        <w:t>ribution with DEVELOPER’s application (collectively referred to as a “</w:t>
+        <w:t xml:space="preserve"> in its current version only for the sole purpose of integration, use by and distribution with DEVELOPER’s application (collectively referred to as a “</w:t>
       </w:r>
       <w:r>
         <w:rPr>
@@ -1609,7 +1520,25 @@
           <w:sz w:val="24"/>
           <w:szCs w:val="24"/>
         </w:rPr>
-        <w:t xml:space="preserve"> shall be non-royalty bearing only up to and including a total of One Hundred Thousand (100,000) end user distributions (e.g., downloads or electronically or otherwise distributed copies, each a “Distribution”) (collectively, the “Royalty Free Uses”) of the </w:t>
+        <w:t xml:space="preserve"> shall be non-royalty bearing only up to and including a total of One Hundred Thousand (100,000) end user distributions (e.g., downloads or electronically or otherwise distributed copies</w:t>
+      </w:r>
+      <w:r>
+        <w:rPr>
+          <w:rFonts w:cs="Times-Roman"/>
+          <w:color w:val="000000"/>
+          <w:sz w:val="24"/>
+          <w:szCs w:val="24"/>
+        </w:rPr>
+        <w:t>, server-side usage</w:t>
+      </w:r>
+      <w:r>
+        <w:rPr>
+          <w:rFonts w:cs="Times-Roman"/>
+          <w:color w:val="000000"/>
+          <w:sz w:val="24"/>
+          <w:szCs w:val="24"/>
+        </w:rPr>
+        <w:t xml:space="preserve">, each a “Distribution”) (collectively, the “Royalty Free Uses”) of the </w:t>
       </w:r>
       <w:r>
         <w:rPr>
@@ -1627,27 +1556,7 @@
           <w:sz w:val="24"/>
           <w:szCs w:val="24"/>
         </w:rPr>
-        <w:t xml:space="preserve">. For each end user distribution </w:t>
-      </w:r>
-      <w:proofErr w:type="gramStart"/>
-      <w:r>
-        <w:rPr>
-          <w:rFonts w:cs="Times-Roman"/>
-          <w:color w:val="000000"/>
-          <w:sz w:val="24"/>
-          <w:szCs w:val="24"/>
-        </w:rPr>
-        <w:t>in excess of</w:t>
-      </w:r>
-      <w:proofErr w:type="gramEnd"/>
-      <w:r>
-        <w:rPr>
-          <w:rFonts w:cs="Times-Roman"/>
-          <w:color w:val="000000"/>
-          <w:sz w:val="24"/>
-          <w:szCs w:val="24"/>
-        </w:rPr>
-        <w:t xml:space="preserve"> the Royalty Free Uses, DEVELOPER shall pay a royalty under a </w:t>
+        <w:t xml:space="preserve">. For each end user distribution in excess of the Royalty Free Uses, DEVELOPER shall pay a royalty under a </w:t>
       </w:r>
       <w:r>
         <w:rPr>
@@ -1702,6 +1611,166 @@
           <w:szCs w:val="24"/>
         </w:rPr>
         <w:t xml:space="preserve"> beyond the Royalty Free Uses shall be royalty bearing and require separate licensing from MACH1.</w:t>
+      </w:r>
+    </w:p>
+    <w:p>
+      <w:pPr>
+        <w:widowControl w:val="0"/>
+        <w:tabs>
+          <w:tab w:val="left" w:pos="0"/>
+        </w:tabs>
+        <w:autoSpaceDE w:val="0"/>
+        <w:autoSpaceDN w:val="0"/>
+        <w:adjustRightInd w:val="0"/>
+        <w:spacing w:after="0" w:line="240" w:lineRule="auto"/>
+        <w:jc w:val="both"/>
+        <w:rPr>
+          <w:rFonts w:cs="Times-Roman"/>
+          <w:color w:val="000000"/>
+          <w:sz w:val="24"/>
+          <w:szCs w:val="24"/>
+        </w:rPr>
+      </w:pPr>
+    </w:p>
+    <w:p>
+      <w:pPr>
+        <w:widowControl w:val="0"/>
+        <w:numPr>
+          <w:ilvl w:val="1"/>
+          <w:numId w:val="3"/>
+        </w:numPr>
+        <w:tabs>
+          <w:tab w:val="left" w:pos="0"/>
+        </w:tabs>
+        <w:autoSpaceDE w:val="0"/>
+        <w:autoSpaceDN w:val="0"/>
+        <w:adjustRightInd w:val="0"/>
+        <w:spacing w:after="0" w:line="240" w:lineRule="auto"/>
+        <w:ind w:left="0" w:firstLine="1440"/>
+        <w:jc w:val="both"/>
+        <w:rPr>
+          <w:rFonts w:cs="Times-Roman"/>
+          <w:color w:val="000000"/>
+          <w:sz w:val="24"/>
+          <w:szCs w:val="24"/>
+        </w:rPr>
+      </w:pPr>
+      <w:r>
+        <w:rPr>
+          <w:rFonts w:cs="Times-Roman"/>
+          <w:color w:val="000000"/>
+          <w:sz w:val="24"/>
+          <w:szCs w:val="24"/>
+        </w:rPr>
+        <w:t xml:space="preserve">Notwithstanding anything contained herein to the contrary, </w:t>
+      </w:r>
+      <w:r>
+        <w:rPr>
+          <w:rFonts w:cs="Times-Roman"/>
+          <w:color w:val="000000"/>
+          <w:sz w:val="24"/>
+          <w:szCs w:val="24"/>
+        </w:rPr>
+        <w:t>DEVELOPER</w:t>
+      </w:r>
+      <w:r>
+        <w:rPr>
+          <w:rFonts w:cs="Times-Roman"/>
+          <w:color w:val="000000"/>
+          <w:sz w:val="24"/>
+          <w:szCs w:val="24"/>
+        </w:rPr>
+        <w:t xml:space="preserve"> may not combine, distribute, or otherwise use the </w:t>
+      </w:r>
+      <w:r>
+        <w:rPr>
+          <w:rFonts w:cs="Times-Roman"/>
+          <w:color w:val="000000"/>
+          <w:sz w:val="24"/>
+          <w:szCs w:val="24"/>
+        </w:rPr>
+        <w:t>MACH1 SPATIAL SDK</w:t>
+      </w:r>
+      <w:r>
+        <w:rPr>
+          <w:rFonts w:cs="Times-Roman"/>
+          <w:color w:val="000000"/>
+          <w:sz w:val="24"/>
+          <w:szCs w:val="24"/>
+        </w:rPr>
+        <w:t xml:space="preserve"> with any code or other content which is covered by a license that would directly or indirectly require that all or part of the </w:t>
+      </w:r>
+      <w:r>
+        <w:rPr>
+          <w:rFonts w:cs="Times-Roman"/>
+          <w:color w:val="000000"/>
+          <w:sz w:val="24"/>
+          <w:szCs w:val="24"/>
+        </w:rPr>
+        <w:t>MACH1 SPATIAL SDK</w:t>
+      </w:r>
+      <w:r>
+        <w:rPr>
+          <w:rFonts w:cs="Times-Roman"/>
+          <w:color w:val="000000"/>
+          <w:sz w:val="24"/>
+          <w:szCs w:val="24"/>
+        </w:rPr>
+        <w:t xml:space="preserve"> be governed under any terms other than those of this </w:t>
+      </w:r>
+      <w:r>
+        <w:rPr>
+          <w:rFonts w:cs="Times-Roman"/>
+          <w:color w:val="000000"/>
+          <w:sz w:val="24"/>
+          <w:szCs w:val="24"/>
+        </w:rPr>
+        <w:t>ROYALTY</w:t>
+      </w:r>
+      <w:r>
+        <w:rPr>
+          <w:rFonts w:cs="Times-Roman"/>
+          <w:color w:val="000000"/>
+          <w:sz w:val="24"/>
+          <w:szCs w:val="24"/>
+        </w:rPr>
+        <w:t xml:space="preserve"> F</w:t>
+      </w:r>
+      <w:r>
+        <w:rPr>
+          <w:rFonts w:cs="Times-Roman"/>
+          <w:color w:val="000000"/>
+          <w:sz w:val="24"/>
+          <w:szCs w:val="24"/>
+        </w:rPr>
+        <w:t>REE</w:t>
+      </w:r>
+      <w:r>
+        <w:rPr>
+          <w:rFonts w:cs="Times-Roman"/>
+          <w:color w:val="000000"/>
+          <w:sz w:val="24"/>
+          <w:szCs w:val="24"/>
+        </w:rPr>
+        <w:t xml:space="preserve"> A</w:t>
+      </w:r>
+      <w:r>
+        <w:rPr>
+          <w:rFonts w:cs="Times-Roman"/>
+          <w:color w:val="000000"/>
+          <w:sz w:val="24"/>
+          <w:szCs w:val="24"/>
+        </w:rPr>
+        <w:t>GREEMENT</w:t>
+      </w:r>
+      <w:r>
+        <w:rPr>
+          <w:rFonts w:cs="Times-Roman"/>
+          <w:color w:val="000000"/>
+          <w:sz w:val="24"/>
+          <w:szCs w:val="24"/>
+        </w:rPr>
+        <w:t xml:space="preserve"> (“Non-Allowable License”).</w:t>
       </w:r>
     </w:p>
     <w:p>
@@ -1739,7 +1808,6 @@
         <w:adjustRightInd w:val="0"/>
         <w:spacing w:after="0" w:line="240" w:lineRule="auto"/>
         <w:ind w:left="0" w:firstLine="720"/>
-        <w:jc w:val="both"/>
         <w:rPr>
           <w:rFonts w:cs="Times-Roman"/>
           <w:color w:val="000000"/>
@@ -1756,7 +1824,7 @@
           <w:szCs w:val="24"/>
           <w:u w:val="single"/>
         </w:rPr>
-        <w:t>End User Licens</w:t>
+        <w:t xml:space="preserve">End User </w:t>
       </w:r>
       <w:r>
         <w:rPr>
@@ -1767,25 +1835,43 @@
           <w:szCs w:val="24"/>
           <w:u w:val="single"/>
         </w:rPr>
-        <w:t>e</w:t>
-      </w:r>
-      <w:r>
-        <w:rPr>
-          <w:rFonts w:cs="Times-Roman"/>
-          <w:color w:val="000000"/>
-          <w:sz w:val="24"/>
-          <w:szCs w:val="24"/>
-        </w:rPr>
-        <w:t xml:space="preserve">. DEVELOPER shall </w:t>
-      </w:r>
-      <w:r>
-        <w:rPr>
-          <w:rFonts w:cs="Times-Roman"/>
-          <w:color w:val="000000"/>
-          <w:sz w:val="24"/>
-          <w:szCs w:val="24"/>
-        </w:rPr>
-        <w:t>make available</w:t>
+        <w:t>Responsibility</w:t>
+      </w:r>
+      <w:r>
+        <w:rPr>
+          <w:rFonts w:cs="Times-Roman"/>
+          <w:color w:val="000000"/>
+          <w:sz w:val="24"/>
+          <w:szCs w:val="24"/>
+        </w:rPr>
+        <w:t xml:space="preserve">. </w:t>
+      </w:r>
+      <w:r>
+        <w:rPr>
+          <w:rFonts w:cs="Times-Roman"/>
+          <w:color w:val="000000"/>
+          <w:sz w:val="24"/>
+          <w:szCs w:val="24"/>
+        </w:rPr>
+        <w:t>DEVELOPER</w:t>
+      </w:r>
+      <w:r>
+        <w:rPr>
+          <w:rFonts w:cs="Times-Roman"/>
+          <w:color w:val="000000"/>
+          <w:sz w:val="24"/>
+          <w:szCs w:val="24"/>
+        </w:rPr>
+        <w:t xml:space="preserve"> must require users of </w:t>
+      </w:r>
+      <w:r>
+        <w:rPr>
+          <w:rFonts w:cs="Times-Roman"/>
+          <w:color w:val="000000"/>
+          <w:sz w:val="24"/>
+          <w:szCs w:val="24"/>
+        </w:rPr>
+        <w:t xml:space="preserve">DEVELOPER </w:t>
       </w:r>
       <w:r>
         <w:rPr>
@@ -1803,6 +1889,96 @@
           <w:sz w:val="24"/>
           <w:szCs w:val="24"/>
         </w:rPr>
+        <w:t>APPLICATION</w:t>
+      </w:r>
+      <w:r>
+        <w:rPr>
+          <w:rFonts w:cs="Times-Roman"/>
+          <w:color w:val="000000"/>
+          <w:sz w:val="24"/>
+          <w:szCs w:val="24"/>
+        </w:rPr>
+        <w:t xml:space="preserve">, in the license terms applicable to </w:t>
+      </w:r>
+      <w:r>
+        <w:rPr>
+          <w:rFonts w:cs="Times-Roman"/>
+          <w:color w:val="000000"/>
+          <w:sz w:val="24"/>
+          <w:szCs w:val="24"/>
+        </w:rPr>
+        <w:t>DEVELOPER</w:t>
+      </w:r>
+      <w:r>
+        <w:rPr>
+          <w:rFonts w:cs="Times-Roman"/>
+          <w:color w:val="000000"/>
+          <w:sz w:val="24"/>
+          <w:szCs w:val="24"/>
+        </w:rPr>
+        <w:t xml:space="preserve"> </w:t>
+      </w:r>
+      <w:r>
+        <w:rPr>
+          <w:rFonts w:cs="Times-Roman"/>
+          <w:color w:val="000000"/>
+          <w:sz w:val="24"/>
+          <w:szCs w:val="24"/>
+        </w:rPr>
+        <w:t>APPLICATION, to agree not</w:t>
+      </w:r>
+      <w:r>
+        <w:rPr>
+          <w:rFonts w:cs="Times-Roman"/>
+          <w:color w:val="000000"/>
+          <w:sz w:val="24"/>
+          <w:szCs w:val="24"/>
+        </w:rPr>
+        <w:t xml:space="preserve"> to  R</w:t>
+      </w:r>
+      <w:r>
+        <w:rPr>
+          <w:rFonts w:cs="Times-Roman"/>
+          <w:color w:val="000000"/>
+          <w:sz w:val="24"/>
+          <w:szCs w:val="24"/>
+        </w:rPr>
+        <w:t xml:space="preserve">everse Engineer </w:t>
+      </w:r>
+      <w:r>
+        <w:rPr>
+          <w:rFonts w:cs="Times-Roman"/>
+          <w:color w:val="000000"/>
+          <w:sz w:val="24"/>
+          <w:szCs w:val="24"/>
+        </w:rPr>
+        <w:t>DEVELOPER APPLICATION</w:t>
+      </w:r>
+      <w:r>
+        <w:rPr>
+          <w:rFonts w:cs="Times-Roman"/>
+          <w:color w:val="000000"/>
+          <w:sz w:val="24"/>
+          <w:szCs w:val="24"/>
+        </w:rPr>
+        <w:t xml:space="preserve"> </w:t>
+      </w:r>
+      <w:r>
+        <w:rPr>
+          <w:rFonts w:cs="Times-Roman"/>
+          <w:color w:val="000000"/>
+          <w:sz w:val="24"/>
+          <w:szCs w:val="24"/>
+        </w:rPr>
+        <w:t xml:space="preserve">(including </w:t>
+      </w:r>
+      <w:r>
+        <w:rPr>
+          <w:rFonts w:cs="Times-Roman"/>
+          <w:color w:val="000000"/>
+          <w:sz w:val="24"/>
+          <w:szCs w:val="24"/>
+        </w:rPr>
         <w:t xml:space="preserve">the </w:t>
       </w:r>
       <w:r>
@@ -1812,6 +1988,231 @@
           <w:sz w:val="24"/>
           <w:szCs w:val="24"/>
         </w:rPr>
+        <w:t>MACH1 SPATIAL SDK), except to</w:t>
+      </w:r>
+      <w:r>
+        <w:rPr>
+          <w:rFonts w:cs="Times-Roman"/>
+          <w:color w:val="000000"/>
+          <w:sz w:val="24"/>
+          <w:szCs w:val="24"/>
+        </w:rPr>
+        <w:t xml:space="preserve"> the  extent that </w:t>
+      </w:r>
+      <w:r>
+        <w:rPr>
+          <w:rFonts w:cs="Times-Roman"/>
+          <w:color w:val="000000"/>
+          <w:sz w:val="24"/>
+          <w:szCs w:val="24"/>
+        </w:rPr>
+        <w:t>DEVELOPER</w:t>
+      </w:r>
+      <w:r>
+        <w:rPr>
+          <w:rFonts w:cs="Times-Roman"/>
+          <w:color w:val="000000"/>
+          <w:sz w:val="24"/>
+          <w:szCs w:val="24"/>
+        </w:rPr>
+        <w:t xml:space="preserve"> </w:t>
+      </w:r>
+      <w:r>
+        <w:rPr>
+          <w:rFonts w:cs="Times-Roman"/>
+          <w:color w:val="000000"/>
+          <w:sz w:val="24"/>
+          <w:szCs w:val="24"/>
+        </w:rPr>
+        <w:t>is expressly precluded by law from imposing such restriction</w:t>
+      </w:r>
+      <w:r>
+        <w:rPr>
+          <w:rFonts w:cs="Times-Roman"/>
+          <w:color w:val="000000"/>
+          <w:sz w:val="24"/>
+          <w:szCs w:val="24"/>
+        </w:rPr>
+        <w:t xml:space="preserve"> </w:t>
+      </w:r>
+      <w:r>
+        <w:rPr>
+          <w:rFonts w:cs="Times-Roman"/>
+          <w:color w:val="000000"/>
+          <w:sz w:val="24"/>
+          <w:szCs w:val="24"/>
+        </w:rPr>
+        <w:t>DEVELOPER</w:t>
+      </w:r>
+      <w:r>
+        <w:rPr>
+          <w:rFonts w:cs="Times-Roman"/>
+          <w:color w:val="000000"/>
+          <w:sz w:val="24"/>
+          <w:szCs w:val="24"/>
+        </w:rPr>
+        <w:t xml:space="preserve"> </w:t>
+      </w:r>
+      <w:r>
+        <w:rPr>
+          <w:rFonts w:cs="Times-Roman"/>
+          <w:color w:val="000000"/>
+          <w:sz w:val="24"/>
+          <w:szCs w:val="24"/>
+        </w:rPr>
+        <w:t>and DEVELOPER’S users will not knowingly develop</w:t>
+      </w:r>
+      <w:r>
+        <w:rPr>
+          <w:rFonts w:cs="Times-Roman"/>
+          <w:color w:val="000000"/>
+          <w:sz w:val="24"/>
+          <w:szCs w:val="24"/>
+        </w:rPr>
+        <w:t xml:space="preserve"> o</w:t>
+      </w:r>
+      <w:r>
+        <w:rPr>
+          <w:rFonts w:cs="Times-Roman"/>
+          <w:color w:val="000000"/>
+          <w:sz w:val="24"/>
+          <w:szCs w:val="24"/>
+        </w:rPr>
+        <w:t xml:space="preserve">r distribute </w:t>
+      </w:r>
+      <w:r>
+        <w:rPr>
+          <w:rFonts w:cs="Times-Roman"/>
+          <w:color w:val="000000"/>
+          <w:sz w:val="24"/>
+          <w:szCs w:val="24"/>
+        </w:rPr>
+        <w:t>software</w:t>
+      </w:r>
+      <w:r>
+        <w:rPr>
+          <w:rFonts w:cs="Times-Roman"/>
+          <w:color w:val="000000"/>
+          <w:sz w:val="24"/>
+          <w:szCs w:val="24"/>
+        </w:rPr>
+        <w:t xml:space="preserve"> or make any products, </w:t>
+      </w:r>
+      <w:r>
+        <w:rPr>
+          <w:rFonts w:cs="Times-Roman"/>
+          <w:color w:val="000000"/>
+          <w:sz w:val="24"/>
+          <w:szCs w:val="24"/>
+        </w:rPr>
+        <w:t>s</w:t>
+      </w:r>
+      <w:r>
+        <w:rPr>
+          <w:rFonts w:cs="Times-Roman"/>
+          <w:color w:val="000000"/>
+          <w:sz w:val="24"/>
+          <w:szCs w:val="24"/>
+        </w:rPr>
+        <w:t>ervices or content available</w:t>
+      </w:r>
+      <w:r>
+        <w:rPr>
+          <w:rFonts w:cs="Times-Roman"/>
+          <w:color w:val="000000"/>
+          <w:sz w:val="24"/>
+          <w:szCs w:val="24"/>
+        </w:rPr>
+        <w:t xml:space="preserve"> thr</w:t>
+      </w:r>
+      <w:r>
+        <w:rPr>
+          <w:rFonts w:cs="Times-Roman"/>
+          <w:color w:val="000000"/>
+          <w:sz w:val="24"/>
+          <w:szCs w:val="24"/>
+        </w:rPr>
+        <w:t xml:space="preserve">ough </w:t>
+      </w:r>
+      <w:r>
+        <w:rPr>
+          <w:rFonts w:cs="Times-Roman"/>
+          <w:color w:val="000000"/>
+          <w:sz w:val="24"/>
+          <w:szCs w:val="24"/>
+        </w:rPr>
+        <w:t>DEVELOPER APPLICATION</w:t>
+      </w:r>
+      <w:r>
+        <w:rPr>
+          <w:rFonts w:cs="Times-Roman"/>
+          <w:color w:val="000000"/>
+          <w:sz w:val="24"/>
+          <w:szCs w:val="24"/>
+        </w:rPr>
+        <w:t>, the use of which in isolation or with any other software, system, network, or data</w:t>
+      </w:r>
+      <w:r>
+        <w:rPr>
+          <w:rFonts w:cs="Times-Roman"/>
+          <w:color w:val="000000"/>
+          <w:sz w:val="24"/>
+          <w:szCs w:val="24"/>
+        </w:rPr>
+        <w:t xml:space="preserve"> woul</w:t>
+      </w:r>
+      <w:r>
+        <w:rPr>
+          <w:rFonts w:cs="Times-Roman"/>
+          <w:color w:val="000000"/>
+          <w:sz w:val="24"/>
+          <w:szCs w:val="24"/>
+        </w:rPr>
+        <w:t xml:space="preserve">d contain functionality that could be used for inappropriate </w:t>
+      </w:r>
+      <w:r>
+        <w:rPr>
+          <w:rFonts w:cs="Times-Roman"/>
+          <w:color w:val="000000"/>
+          <w:sz w:val="24"/>
+          <w:szCs w:val="24"/>
+        </w:rPr>
+        <w:t>or improper purposes or interfere with the proper operation of, degrade, cause damage to or adversely affect any software</w:t>
+      </w:r>
+      <w:r>
+        <w:rPr>
+          <w:rFonts w:cs="Times-Roman"/>
+          <w:color w:val="000000"/>
+          <w:sz w:val="24"/>
+          <w:szCs w:val="24"/>
+        </w:rPr>
+        <w:t>, hardware, services, system, network or data used by any person</w:t>
+      </w:r>
+      <w:r>
+        <w:rPr>
+          <w:rFonts w:cs="Times-Roman"/>
+          <w:color w:val="000000"/>
+          <w:sz w:val="24"/>
+          <w:szCs w:val="24"/>
+        </w:rPr>
+        <w:t xml:space="preserve"> including </w:t>
+      </w:r>
+      <w:r>
+        <w:rPr>
+          <w:rFonts w:cs="Times-Roman"/>
+          <w:color w:val="000000"/>
+          <w:sz w:val="24"/>
+          <w:szCs w:val="24"/>
+        </w:rPr>
+        <w:t xml:space="preserve">MACH1, or otherwise have a detrimental effect upon </w:t>
+      </w:r>
+      <w:r>
+        <w:rPr>
+          <w:rFonts w:cs="Times-Roman"/>
+          <w:color w:val="000000"/>
+          <w:sz w:val="24"/>
+          <w:szCs w:val="24"/>
+        </w:rPr>
         <w:t>MACH1</w:t>
       </w:r>
       <w:r>
@@ -1821,242 +2222,46 @@
           <w:sz w:val="24"/>
           <w:szCs w:val="24"/>
         </w:rPr>
-        <w:t xml:space="preserve"> END USER LICENSE AGREEMENT </w:t>
-      </w:r>
-      <w:r>
-        <w:rPr>
-          <w:rStyle w:val="CommentReference"/>
-        </w:rPr>
-        <w:commentReference w:id="3"/>
-      </w:r>
-      <w:r>
-        <w:rPr>
-          <w:rFonts w:cs="Times-Roman"/>
-          <w:color w:val="000000"/>
-          <w:sz w:val="24"/>
-          <w:szCs w:val="24"/>
-        </w:rPr>
-        <w:t xml:space="preserve">(EULA), included as a separate text file with the </w:t>
-      </w:r>
-      <w:r>
-        <w:rPr>
-          <w:rFonts w:cs="Times-Roman"/>
-          <w:color w:val="000000"/>
-          <w:sz w:val="24"/>
-          <w:szCs w:val="24"/>
-        </w:rPr>
-        <w:t>MACH1 SPATIAL SDK</w:t>
-      </w:r>
-      <w:r>
-        <w:rPr>
-          <w:rFonts w:cs="Times-Roman"/>
-          <w:color w:val="000000"/>
-          <w:sz w:val="24"/>
-          <w:szCs w:val="24"/>
-        </w:rPr>
-        <w:t xml:space="preserve"> files und</w:t>
-      </w:r>
-      <w:r>
-        <w:rPr>
-          <w:rFonts w:cs="Times-Roman"/>
-          <w:color w:val="000000"/>
-          <w:sz w:val="24"/>
-          <w:szCs w:val="24"/>
-        </w:rPr>
-        <w:t>er the “l</w:t>
-      </w:r>
-      <w:r>
-        <w:rPr>
-          <w:rFonts w:cs="Times-Roman"/>
-          <w:color w:val="000000"/>
-          <w:sz w:val="24"/>
-          <w:szCs w:val="24"/>
-        </w:rPr>
-        <w:t xml:space="preserve">icense” directory, </w:t>
-      </w:r>
-      <w:proofErr w:type="gramStart"/>
-      <w:r>
-        <w:rPr>
-          <w:rFonts w:cs="Times-Roman"/>
-          <w:color w:val="000000"/>
-          <w:sz w:val="24"/>
-          <w:szCs w:val="24"/>
-        </w:rPr>
-        <w:t xml:space="preserve">and </w:t>
-      </w:r>
-      <w:r>
-        <w:rPr>
-          <w:rFonts w:cs="Times-Roman"/>
-          <w:color w:val="000000"/>
-          <w:sz w:val="24"/>
-          <w:szCs w:val="24"/>
-        </w:rPr>
-        <w:t>also</w:t>
-      </w:r>
-      <w:proofErr w:type="gramEnd"/>
-      <w:r>
-        <w:rPr>
-          <w:rFonts w:cs="Times-Roman"/>
-          <w:color w:val="000000"/>
-          <w:sz w:val="24"/>
-          <w:szCs w:val="24"/>
-        </w:rPr>
-        <w:t xml:space="preserve"> available at the website </w:t>
-      </w:r>
-      <w:r>
-        <w:rPr>
-          <w:rFonts w:cs="Times-Roman"/>
-          <w:color w:val="000000"/>
-          <w:sz w:val="24"/>
-          <w:szCs w:val="24"/>
-        </w:rPr>
-        <w:t>mach1.tech/</w:t>
-      </w:r>
-      <w:r>
-        <w:rPr>
-          <w:rFonts w:cs="Times-Roman"/>
-          <w:color w:val="000000"/>
-          <w:sz w:val="24"/>
-          <w:szCs w:val="24"/>
-        </w:rPr>
-        <w:t>licensing</w:t>
-      </w:r>
-      <w:r>
-        <w:rPr>
-          <w:rFonts w:cs="Times-Roman"/>
-          <w:color w:val="000000"/>
-          <w:sz w:val="24"/>
-          <w:szCs w:val="24"/>
-        </w:rPr>
-        <w:t>,</w:t>
-      </w:r>
-      <w:r>
-        <w:rPr>
-          <w:rFonts w:cs="Times-Roman"/>
-          <w:i/>
-          <w:color w:val="000000"/>
-          <w:sz w:val="24"/>
-          <w:szCs w:val="24"/>
-        </w:rPr>
-        <w:t xml:space="preserve"> </w:t>
-      </w:r>
-      <w:r>
-        <w:rPr>
-          <w:rFonts w:cs="Times-Roman"/>
-          <w:color w:val="000000"/>
-          <w:sz w:val="24"/>
-          <w:szCs w:val="24"/>
-        </w:rPr>
-        <w:t xml:space="preserve">with the distribution of each copy of the </w:t>
-      </w:r>
-      <w:r>
-        <w:rPr>
-          <w:rFonts w:cs="Times-Roman"/>
-          <w:color w:val="000000"/>
-          <w:sz w:val="24"/>
-          <w:szCs w:val="24"/>
-        </w:rPr>
-        <w:t>DEVELOPER APPLICATION</w:t>
-      </w:r>
-      <w:r>
-        <w:rPr>
-          <w:rFonts w:cs="Times-Roman"/>
-          <w:color w:val="000000"/>
-          <w:sz w:val="24"/>
-          <w:szCs w:val="24"/>
-        </w:rPr>
-        <w:t xml:space="preserve">, and shall ensure any Distributions ensure that end users agree to MACH1’s EULA. Failure to include such EULA shall be considered a material breach of this </w:t>
-      </w:r>
-      <w:r>
-        <w:rPr>
-          <w:rFonts w:cs="Times-Roman"/>
-          <w:color w:val="000000"/>
-          <w:sz w:val="24"/>
-          <w:szCs w:val="24"/>
-        </w:rPr>
-        <w:t>ROYALTY FREE AGREEMENT</w:t>
-      </w:r>
-      <w:r>
-        <w:rPr>
-          <w:rFonts w:cs="Times-Roman"/>
-          <w:color w:val="000000"/>
-          <w:sz w:val="24"/>
-          <w:szCs w:val="24"/>
-        </w:rPr>
-        <w:t xml:space="preserve">. For the sake of clarity, MACH1’s EULA will apply only to third party end users of the </w:t>
-      </w:r>
-      <w:r>
-        <w:rPr>
-          <w:rFonts w:cs="Times-Roman"/>
-          <w:color w:val="000000"/>
-          <w:sz w:val="24"/>
-          <w:szCs w:val="24"/>
-        </w:rPr>
-        <w:t>DEVELOPER APPLICATION</w:t>
-      </w:r>
-      <w:r>
-        <w:rPr>
-          <w:rFonts w:cs="Times-Roman"/>
-          <w:color w:val="000000"/>
-          <w:sz w:val="24"/>
-          <w:szCs w:val="24"/>
-        </w:rPr>
-        <w:t xml:space="preserve"> Distributed with the </w:t>
-      </w:r>
-      <w:r>
-        <w:rPr>
-          <w:rFonts w:cs="Times-Roman"/>
-          <w:color w:val="000000"/>
-          <w:sz w:val="24"/>
-          <w:szCs w:val="24"/>
-        </w:rPr>
-        <w:t>MACH1 SPATIAL SDK</w:t>
-      </w:r>
-      <w:r>
-        <w:rPr>
-          <w:rFonts w:cs="Times-Roman"/>
-          <w:color w:val="000000"/>
-          <w:sz w:val="24"/>
-          <w:szCs w:val="24"/>
-        </w:rPr>
-        <w:t xml:space="preserve">, while DEVELOPER’s obligations as to the </w:t>
-      </w:r>
-      <w:r>
-        <w:rPr>
-          <w:rFonts w:cs="Times-Roman"/>
-          <w:color w:val="000000"/>
-          <w:sz w:val="24"/>
-          <w:szCs w:val="24"/>
-        </w:rPr>
-        <w:t>MACH1 SPATIAL SDK</w:t>
-      </w:r>
-      <w:r>
-        <w:rPr>
-          <w:rFonts w:cs="Times-Roman"/>
-          <w:color w:val="000000"/>
-          <w:sz w:val="24"/>
-          <w:szCs w:val="24"/>
-        </w:rPr>
-        <w:t xml:space="preserve"> are controlled by this </w:t>
-      </w:r>
-      <w:r>
-        <w:rPr>
-          <w:rFonts w:cs="Times-Roman"/>
-          <w:color w:val="000000"/>
-          <w:sz w:val="24"/>
-          <w:szCs w:val="24"/>
-        </w:rPr>
-        <w:t>ROYALTY FREE AGREEMENT</w:t>
-      </w:r>
-      <w:r>
-        <w:rPr>
-          <w:rFonts w:cs="Times-Roman"/>
-          <w:color w:val="000000"/>
-          <w:sz w:val="24"/>
-          <w:szCs w:val="24"/>
-        </w:rPr>
-        <w:t>.</w:t>
-      </w:r>
+        <w:t>, or any of its customers or products or services,</w:t>
+      </w:r>
+      <w:r>
+        <w:rPr>
+          <w:rFonts w:cs="Times-Roman"/>
+          <w:color w:val="000000"/>
+          <w:sz w:val="24"/>
+          <w:szCs w:val="24"/>
+        </w:rPr>
+        <w:t xml:space="preserve"> and </w:t>
+      </w:r>
+      <w:r>
+        <w:rPr>
+          <w:rFonts w:cs="Times-Roman"/>
+          <w:color w:val="000000"/>
+          <w:sz w:val="24"/>
+          <w:szCs w:val="24"/>
+        </w:rPr>
+        <w:t xml:space="preserve">DEVELOPER </w:t>
+      </w:r>
+      <w:r>
+        <w:rPr>
+          <w:rFonts w:cs="Times-Roman"/>
+          <w:color w:val="000000"/>
+          <w:sz w:val="24"/>
+          <w:szCs w:val="24"/>
+        </w:rPr>
+        <w:t>will imme</w:t>
+      </w:r>
+      <w:r>
+        <w:rPr>
+          <w:rFonts w:cs="Times-Roman"/>
+          <w:color w:val="000000"/>
+          <w:sz w:val="24"/>
+          <w:szCs w:val="24"/>
+        </w:rPr>
+        <w:t>diately cease any such activity.</w:t>
+      </w:r>
+      <w:bookmarkStart w:id="4" w:name="_GoBack"/>
+      <w:bookmarkEnd w:id="4"/>
     </w:p>
     <w:p>
       <w:pPr>
@@ -2068,8 +2273,7 @@
         <w:autoSpaceDN w:val="0"/>
         <w:adjustRightInd w:val="0"/>
         <w:spacing w:after="0" w:line="240" w:lineRule="auto"/>
-        <w:ind w:firstLine="720"/>
-        <w:jc w:val="both"/>
+        <w:ind w:left="720"/>
         <w:rPr>
           <w:rFonts w:cs="Times-Roman"/>
           <w:color w:val="000000"/>
@@ -2257,6 +2461,7 @@
           <w:sz w:val="24"/>
           <w:szCs w:val="24"/>
         </w:rPr>
+        <w:lastRenderedPageBreak/>
         <w:t xml:space="preserve">Not to modify, decompile, reverse-engineer, or otherwise seek to duplicate or recreate the functionality of, the </w:t>
       </w:r>
       <w:r>
@@ -2461,17 +2666,7 @@
           <w:sz w:val="24"/>
           <w:szCs w:val="24"/>
         </w:rPr>
-        <w:t xml:space="preserve"> </w:t>
-      </w:r>
-      <w:r>
-        <w:rPr>
-          <w:rFonts w:cs="Times-Roman"/>
-          <w:color w:val="000000"/>
-          <w:sz w:val="24"/>
-          <w:szCs w:val="24"/>
-        </w:rPr>
-        <w:lastRenderedPageBreak/>
-        <w:t>beyond the Royalty Free Uses;</w:t>
+        <w:t xml:space="preserve"> beyond the Royalty Free Uses;</w:t>
       </w:r>
     </w:p>
     <w:p>
@@ -2693,27 +2888,7 @@
           <w:sz w:val="24"/>
           <w:szCs w:val="24"/>
         </w:rPr>
-        <w:t xml:space="preserve">, or the MACH1 EULA, </w:t>
-      </w:r>
-      <w:proofErr w:type="gramStart"/>
-      <w:r>
-        <w:rPr>
-          <w:rFonts w:cs="Times-Roman"/>
-          <w:color w:val="000000"/>
-          <w:sz w:val="24"/>
-          <w:szCs w:val="24"/>
-        </w:rPr>
-        <w:t>as the case may be;</w:t>
-      </w:r>
-      <w:proofErr w:type="gramEnd"/>
-      <w:r>
-        <w:rPr>
-          <w:rFonts w:cs="Times-Roman"/>
-          <w:color w:val="000000"/>
-          <w:sz w:val="24"/>
-          <w:szCs w:val="24"/>
-        </w:rPr>
-        <w:t xml:space="preserve"> and</w:t>
+        <w:t>, or the MACH1 EULA, as the case may be; and</w:t>
       </w:r>
     </w:p>
     <w:p>
@@ -3071,27 +3246,7 @@
           <w:sz w:val="24"/>
           <w:szCs w:val="24"/>
         </w:rPr>
-        <w:t xml:space="preserve">- Display “Copyright 2017 – </w:t>
-      </w:r>
-      <w:proofErr w:type="spellStart"/>
-      <w:r>
-        <w:rPr>
-          <w:rFonts w:cs="Times-Roman"/>
-          <w:color w:val="000000"/>
-          <w:sz w:val="24"/>
-          <w:szCs w:val="24"/>
-        </w:rPr>
-        <w:t>xxxx</w:t>
-      </w:r>
-      <w:proofErr w:type="spellEnd"/>
-      <w:r>
-        <w:rPr>
-          <w:rFonts w:cs="Times-Roman"/>
-          <w:color w:val="000000"/>
-          <w:sz w:val="24"/>
-          <w:szCs w:val="24"/>
-        </w:rPr>
-        <w:t>, Mach1, CORP. All rights reserved.” (</w:t>
+        <w:t>- Display “Copyright 2017 – xxxx, Mach1, CORP. All rights reserved.” (</w:t>
       </w:r>
       <w:r>
         <w:rPr>
@@ -3101,29 +3256,7 @@
           <w:sz w:val="24"/>
           <w:szCs w:val="24"/>
         </w:rPr>
-        <w:t xml:space="preserve">where </w:t>
-      </w:r>
-      <w:proofErr w:type="spellStart"/>
-      <w:r>
-        <w:rPr>
-          <w:rFonts w:cs="Times-Roman"/>
-          <w:i/>
-          <w:color w:val="000000"/>
-          <w:sz w:val="24"/>
-          <w:szCs w:val="24"/>
-        </w:rPr>
-        <w:t>xxxx</w:t>
-      </w:r>
-      <w:proofErr w:type="spellEnd"/>
-      <w:r>
-        <w:rPr>
-          <w:rFonts w:cs="Times-Roman"/>
-          <w:i/>
-          <w:color w:val="000000"/>
-          <w:sz w:val="24"/>
-          <w:szCs w:val="24"/>
-        </w:rPr>
-        <w:t xml:space="preserve"> is replaced with current year).</w:t>
+        <w:t>where xxxx is replaced with current year).</w:t>
       </w:r>
     </w:p>
     <w:p>
@@ -3200,7 +3333,7 @@
         <w:tab/>
         <w:t xml:space="preserve">- </w:t>
       </w:r>
-      <w:bookmarkStart w:id="4" w:name="OLE_LINK7"/>
+      <w:bookmarkStart w:id="5" w:name="OLE_LINK7"/>
       <w:r>
         <w:rPr>
           <w:rFonts w:cs="Times-Roman"/>
@@ -3210,7 +3343,7 @@
         </w:rPr>
         <w:t xml:space="preserve">Display a copy of the Mach1 logo </w:t>
       </w:r>
-      <w:bookmarkEnd w:id="4"/>
+      <w:bookmarkEnd w:id="5"/>
     </w:p>
     <w:p>
       <w:pPr>
@@ -3230,7 +3363,7 @@
           <w:szCs w:val="24"/>
         </w:rPr>
       </w:pPr>
-      <w:bookmarkStart w:id="5" w:name="OLE_LINK8"/>
+      <w:bookmarkStart w:id="6" w:name="OLE_LINK8"/>
       <w:r>
         <w:rPr>
           <w:rFonts w:cs="Times-Roman"/>
@@ -3251,7 +3384,7 @@
         <w:tab/>
         <w:t>- Display “Spatial Audio Powered by Mach1™”</w:t>
       </w:r>
-      <w:bookmarkEnd w:id="5"/>
+      <w:bookmarkEnd w:id="6"/>
     </w:p>
     <w:p>
       <w:pPr>
@@ -3409,6 +3542,7 @@
           <w:sz w:val="24"/>
           <w:szCs w:val="24"/>
         </w:rPr>
+        <w:lastRenderedPageBreak/>
         <w:t>d</w:t>
       </w:r>
       <w:r>
@@ -3456,19 +3590,8 @@
           <w:szCs w:val="24"/>
         </w:rPr>
         <w:tab/>
-        <w:t>- “Spatial Audio Software provided under license from Mach1</w:t>
-      </w:r>
-      <w:proofErr w:type="gramStart"/>
-      <w:r>
-        <w:rPr>
-          <w:rFonts w:cs="Times-Roman"/>
-          <w:color w:val="000000"/>
-          <w:sz w:val="24"/>
-          <w:szCs w:val="24"/>
-        </w:rPr>
-        <w:t>™“</w:t>
-      </w:r>
-      <w:proofErr w:type="gramEnd"/>
+        <w:t>- “Spatial Audio Software provided under license from Mach1™“</w:t>
+      </w:r>
     </w:p>
     <w:p>
       <w:pPr>
@@ -3566,17 +3689,7 @@
           <w:sz w:val="24"/>
           <w:szCs w:val="24"/>
         </w:rPr>
-        <w:t xml:space="preserve">, and DEVELOPER </w:t>
-      </w:r>
-      <w:r>
-        <w:rPr>
-          <w:rFonts w:cs="Times-Roman"/>
-          <w:color w:val="000000"/>
-          <w:sz w:val="24"/>
-          <w:szCs w:val="24"/>
-        </w:rPr>
-        <w:lastRenderedPageBreak/>
-        <w:t xml:space="preserve">recognizes and confirms </w:t>
+        <w:t xml:space="preserve">, and DEVELOPER recognizes and confirms </w:t>
       </w:r>
       <w:r>
         <w:rPr>
@@ -3834,7 +3947,12 @@
     </w:p>
     <w:p>
       <w:pPr>
-        <w:widowControl w:val="0"/>
+        <w:pStyle w:val="ListParagraph"/>
+        <w:widowControl w:val="0"/>
+        <w:numPr>
+          <w:ilvl w:val="1"/>
+          <w:numId w:val="3"/>
+        </w:numPr>
         <w:tabs>
           <w:tab w:val="left" w:pos="0"/>
         </w:tabs>
@@ -3853,42 +3971,11 @@
       <w:r>
         <w:rPr>
           <w:rFonts w:cs="Times-Roman"/>
-          <w:bCs/>
-          <w:color w:val="000000"/>
-          <w:sz w:val="24"/>
-          <w:szCs w:val="24"/>
-        </w:rPr>
-        <w:tab/>
-      </w:r>
-      <w:r>
-        <w:rPr>
-          <w:rFonts w:cs="Times-Roman"/>
-          <w:bCs/>
-          <w:color w:val="000000"/>
-          <w:sz w:val="24"/>
-          <w:szCs w:val="24"/>
-        </w:rPr>
-        <w:t>a.</w:t>
-      </w:r>
-      <w:r>
-        <w:rPr>
-          <w:rFonts w:cs="Times-Roman"/>
           <w:b/>
           <w:bCs/>
           <w:color w:val="000000"/>
           <w:sz w:val="24"/>
           <w:szCs w:val="24"/>
-        </w:rPr>
-        <w:tab/>
-      </w:r>
-      <w:r>
-        <w:rPr>
-          <w:rFonts w:cs="Times-Roman"/>
-          <w:b/>
-          <w:bCs/>
-          <w:color w:val="000000"/>
-          <w:sz w:val="24"/>
-          <w:szCs w:val="24"/>
           <w:u w:val="single"/>
         </w:rPr>
         <w:t>Reverse Engineer</w:t>
@@ -3900,7 +3987,16 @@
           <w:sz w:val="24"/>
           <w:szCs w:val="24"/>
         </w:rPr>
-        <w:t>.</w:t>
+        <w:t xml:space="preserve">. </w:t>
+      </w:r>
+      <w:r>
+        <w:rPr>
+          <w:rFonts w:cs="Times-Roman"/>
+          <w:color w:val="000000"/>
+          <w:sz w:val="24"/>
+          <w:szCs w:val="24"/>
+        </w:rPr>
+        <w:t>DEVELOPER agrees not to “REVERSE ENGINEER”</w:t>
       </w:r>
       <w:r>
         <w:rPr>
@@ -3918,7 +4014,88 @@
           <w:sz w:val="24"/>
           <w:szCs w:val="24"/>
         </w:rPr>
-        <w:t>DEVELOPER agrees not to “REVERSE ENGINEER”</w:t>
+        <w:t>[includes, without limitation, any act of reverse engineering, translating, disassembling, decompiling, decrypting or deconstructing (including any aspect of “dumping of RAM/ROM or persistent storage”, “cable or wireless link sniffing”, or “black box” reverse engineering) data, SOFTWARE, service, or hardware or any method or process of obtaining or converting any information, data or software from one form into a human-readable form.]</w:t>
+      </w:r>
+      <w:r>
+        <w:rPr>
+          <w:rFonts w:cs="Times-Roman"/>
+          <w:color w:val="000000"/>
+          <w:sz w:val="24"/>
+          <w:szCs w:val="24"/>
+        </w:rPr>
+        <w:t xml:space="preserve"> SOFTWARE except to the extent that DEVELOPER is expressly precluded by law from imposing such restriction. </w:t>
+      </w:r>
+    </w:p>
+    <w:p>
+      <w:pPr>
+        <w:pStyle w:val="ListParagraph"/>
+        <w:widowControl w:val="0"/>
+        <w:tabs>
+          <w:tab w:val="left" w:pos="0"/>
+        </w:tabs>
+        <w:autoSpaceDE w:val="0"/>
+        <w:autoSpaceDN w:val="0"/>
+        <w:adjustRightInd w:val="0"/>
+        <w:spacing w:after="0" w:line="240" w:lineRule="auto"/>
+        <w:ind w:left="1440"/>
+        <w:jc w:val="both"/>
+        <w:rPr>
+          <w:rFonts w:cs="Times-Roman"/>
+          <w:color w:val="000000"/>
+          <w:sz w:val="24"/>
+          <w:szCs w:val="24"/>
+        </w:rPr>
+      </w:pPr>
+    </w:p>
+    <w:p>
+      <w:pPr>
+        <w:pStyle w:val="ListParagraph"/>
+        <w:widowControl w:val="0"/>
+        <w:numPr>
+          <w:ilvl w:val="1"/>
+          <w:numId w:val="3"/>
+        </w:numPr>
+        <w:tabs>
+          <w:tab w:val="left" w:pos="0"/>
+        </w:tabs>
+        <w:autoSpaceDE w:val="0"/>
+        <w:autoSpaceDN w:val="0"/>
+        <w:adjustRightInd w:val="0"/>
+        <w:spacing w:after="0" w:line="240" w:lineRule="auto"/>
+        <w:jc w:val="both"/>
+        <w:rPr>
+          <w:rFonts w:cs="Times-Roman"/>
+          <w:color w:val="000000"/>
+          <w:sz w:val="24"/>
+          <w:szCs w:val="24"/>
+        </w:rPr>
+      </w:pPr>
+      <w:r>
+        <w:rPr>
+          <w:rFonts w:cs="Times-Roman"/>
+          <w:color w:val="000000"/>
+          <w:sz w:val="24"/>
+          <w:szCs w:val="24"/>
+        </w:rPr>
+        <w:t>DEVELOPER</w:t>
+      </w:r>
+      <w:r>
+        <w:rPr>
+          <w:rFonts w:cs="Times-Roman"/>
+          <w:color w:val="000000"/>
+          <w:sz w:val="24"/>
+          <w:szCs w:val="24"/>
+        </w:rPr>
+        <w:t xml:space="preserve"> and </w:t>
+      </w:r>
+      <w:r>
+        <w:rPr>
+          <w:rFonts w:cs="Times-Roman"/>
+          <w:color w:val="000000"/>
+          <w:sz w:val="24"/>
+          <w:szCs w:val="24"/>
+        </w:rPr>
+        <w:t>DEVELOPER’S</w:t>
       </w:r>
       <w:r>
         <w:rPr>
@@ -3936,35 +4113,541 @@
           <w:sz w:val="24"/>
           <w:szCs w:val="24"/>
         </w:rPr>
-        <w:t>[</w:t>
-      </w:r>
-      <w:r>
-        <w:rPr>
-          <w:rFonts w:cs="Times-Roman"/>
-          <w:color w:val="000000"/>
-          <w:sz w:val="24"/>
-          <w:szCs w:val="24"/>
-        </w:rPr>
-        <w:t>includes, without limitation, any act of reverse engineering, translating, disassembling, decompiling, decrypting or deconstructing (including any aspect of “dumping of RAM/ROM or persistent storage”, “cable or wireless link sniffing”, or “black box” reverse engineering) data, SOFTWARE, service, or hardware or any method or process of obtaining or converting any information, data or software from one form into a human-readable form.</w:t>
-      </w:r>
-      <w:r>
-        <w:rPr>
-          <w:rFonts w:cs="Times-Roman"/>
-          <w:color w:val="000000"/>
-          <w:sz w:val="24"/>
-          <w:szCs w:val="24"/>
-        </w:rPr>
-        <w:t>]</w:t>
-      </w:r>
-      <w:r>
-        <w:rPr>
-          <w:rFonts w:cs="Times-Roman"/>
-          <w:color w:val="000000"/>
-          <w:sz w:val="24"/>
-          <w:szCs w:val="24"/>
-        </w:rPr>
-        <w:t xml:space="preserve"> SOFTWARE except to the extent that DEVELOPER is expressly precluded by law from imposing such restriction. </w:t>
-      </w:r>
+        <w:t>u</w:t>
+      </w:r>
+      <w:r>
+        <w:rPr>
+          <w:rFonts w:cs="Times-Roman"/>
+          <w:color w:val="000000"/>
+          <w:sz w:val="24"/>
+          <w:szCs w:val="24"/>
+        </w:rPr>
+        <w:t xml:space="preserve">sers may provide </w:t>
+      </w:r>
+      <w:r>
+        <w:rPr>
+          <w:rFonts w:cs="Times-Roman"/>
+          <w:color w:val="000000"/>
+          <w:sz w:val="24"/>
+          <w:szCs w:val="24"/>
+        </w:rPr>
+        <w:t>MACH1</w:t>
+      </w:r>
+      <w:r>
+        <w:rPr>
+          <w:rFonts w:cs="Times-Roman"/>
+          <w:color w:val="000000"/>
+          <w:sz w:val="24"/>
+          <w:szCs w:val="24"/>
+        </w:rPr>
+        <w:t xml:space="preserve"> with feedback on the </w:t>
+      </w:r>
+      <w:r>
+        <w:rPr>
+          <w:rFonts w:cs="Times-Roman"/>
+          <w:color w:val="000000"/>
+          <w:sz w:val="24"/>
+          <w:szCs w:val="24"/>
+        </w:rPr>
+        <w:t>MACH1 SPATIAL SDK</w:t>
+      </w:r>
+      <w:r>
+        <w:rPr>
+          <w:rFonts w:cs="Times-Roman"/>
+          <w:color w:val="000000"/>
+          <w:sz w:val="24"/>
+          <w:szCs w:val="24"/>
+        </w:rPr>
+        <w:t xml:space="preserve">, including, without limitation, feedback on bugs and faults within or relating to the </w:t>
+      </w:r>
+      <w:r>
+        <w:rPr>
+          <w:rFonts w:cs="Times-Roman"/>
+          <w:color w:val="000000"/>
+          <w:sz w:val="24"/>
+          <w:szCs w:val="24"/>
+        </w:rPr>
+        <w:t>MACH1 SPATIAL SDK</w:t>
+      </w:r>
+      <w:r>
+        <w:rPr>
+          <w:rFonts w:cs="Times-Roman"/>
+          <w:color w:val="000000"/>
+          <w:sz w:val="24"/>
+          <w:szCs w:val="24"/>
+        </w:rPr>
+        <w:t xml:space="preserve">, or suggestions for improvements or other changes to all or any portion of the </w:t>
+      </w:r>
+      <w:r>
+        <w:rPr>
+          <w:rFonts w:cs="Times-Roman"/>
+          <w:color w:val="000000"/>
+          <w:sz w:val="24"/>
+          <w:szCs w:val="24"/>
+        </w:rPr>
+        <w:t>MACH1 SPATIAL SDK</w:t>
+      </w:r>
+      <w:r>
+        <w:rPr>
+          <w:rFonts w:cs="Times-Roman"/>
+          <w:color w:val="000000"/>
+          <w:sz w:val="24"/>
+          <w:szCs w:val="24"/>
+        </w:rPr>
+        <w:t xml:space="preserve">. Licensee hereby agree that </w:t>
+      </w:r>
+      <w:r>
+        <w:rPr>
+          <w:rFonts w:cs="Times-Roman"/>
+          <w:color w:val="000000"/>
+          <w:sz w:val="24"/>
+          <w:szCs w:val="24"/>
+        </w:rPr>
+        <w:t>MACH1</w:t>
+      </w:r>
+      <w:r>
+        <w:rPr>
+          <w:rFonts w:cs="Times-Roman"/>
+          <w:color w:val="000000"/>
+          <w:sz w:val="24"/>
+          <w:szCs w:val="24"/>
+        </w:rPr>
+        <w:t xml:space="preserve"> shall own all feedback, ideas, concepts and changes to any portion of the </w:t>
+      </w:r>
+      <w:r>
+        <w:rPr>
+          <w:rFonts w:cs="Times-Roman"/>
+          <w:color w:val="000000"/>
+          <w:sz w:val="24"/>
+          <w:szCs w:val="24"/>
+        </w:rPr>
+        <w:t>MACH1 SPATIAL SDK</w:t>
+      </w:r>
+      <w:r>
+        <w:rPr>
+          <w:rFonts w:cs="Times-Roman"/>
+          <w:color w:val="000000"/>
+          <w:sz w:val="24"/>
+          <w:szCs w:val="24"/>
+        </w:rPr>
+        <w:t xml:space="preserve"> developed or identified in the course of </w:t>
+      </w:r>
+      <w:r>
+        <w:rPr>
+          <w:rFonts w:cs="Times-Roman"/>
+          <w:color w:val="000000"/>
+          <w:sz w:val="24"/>
+          <w:szCs w:val="24"/>
+        </w:rPr>
+        <w:lastRenderedPageBreak/>
+        <w:t xml:space="preserve">or as a result of </w:t>
+      </w:r>
+      <w:r>
+        <w:rPr>
+          <w:rFonts w:cs="Times-Roman"/>
+          <w:color w:val="000000"/>
+          <w:sz w:val="24"/>
+          <w:szCs w:val="24"/>
+        </w:rPr>
+        <w:t>DEVELOPER’S</w:t>
+      </w:r>
+      <w:r>
+        <w:rPr>
+          <w:rFonts w:cs="Times-Roman"/>
+          <w:color w:val="000000"/>
+          <w:sz w:val="24"/>
+          <w:szCs w:val="24"/>
+        </w:rPr>
+        <w:t xml:space="preserve"> </w:t>
+      </w:r>
+      <w:r>
+        <w:rPr>
+          <w:rFonts w:cs="Times-Roman"/>
+          <w:color w:val="000000"/>
+          <w:sz w:val="24"/>
+          <w:szCs w:val="24"/>
+        </w:rPr>
+        <w:t xml:space="preserve">use of the </w:t>
+      </w:r>
+      <w:r>
+        <w:rPr>
+          <w:rFonts w:cs="Times-Roman"/>
+          <w:color w:val="000000"/>
+          <w:sz w:val="24"/>
+          <w:szCs w:val="24"/>
+        </w:rPr>
+        <w:t>MACH1 SPATIAL SDK</w:t>
+      </w:r>
+      <w:r>
+        <w:rPr>
+          <w:rFonts w:cs="Times-Roman"/>
+          <w:color w:val="000000"/>
+          <w:sz w:val="24"/>
+          <w:szCs w:val="24"/>
+        </w:rPr>
+        <w:t xml:space="preserve"> and all associated intellectual property rights (“</w:t>
+      </w:r>
+      <w:r>
+        <w:rPr>
+          <w:rFonts w:cs="Times-Roman"/>
+          <w:color w:val="000000"/>
+          <w:sz w:val="24"/>
+          <w:szCs w:val="24"/>
+        </w:rPr>
+        <w:t>RESULTS</w:t>
+      </w:r>
+      <w:r>
+        <w:rPr>
+          <w:rFonts w:cs="Times-Roman"/>
+          <w:color w:val="000000"/>
+          <w:sz w:val="24"/>
+          <w:szCs w:val="24"/>
+        </w:rPr>
+        <w:t xml:space="preserve">”), and </w:t>
+      </w:r>
+      <w:r>
+        <w:rPr>
+          <w:rFonts w:cs="Times-Roman"/>
+          <w:color w:val="000000"/>
+          <w:sz w:val="24"/>
+          <w:szCs w:val="24"/>
+        </w:rPr>
+        <w:t>DEVELOPER</w:t>
+      </w:r>
+      <w:r>
+        <w:rPr>
+          <w:rFonts w:cs="Times-Roman"/>
+          <w:color w:val="000000"/>
+          <w:sz w:val="24"/>
+          <w:szCs w:val="24"/>
+        </w:rPr>
+        <w:t xml:space="preserve"> hereby assigns to </w:t>
+      </w:r>
+      <w:r>
+        <w:rPr>
+          <w:rFonts w:cs="Times-Roman"/>
+          <w:color w:val="000000"/>
+          <w:sz w:val="24"/>
+          <w:szCs w:val="24"/>
+        </w:rPr>
+        <w:t>MACH1</w:t>
+      </w:r>
+      <w:r>
+        <w:rPr>
+          <w:rFonts w:cs="Times-Roman"/>
+          <w:color w:val="000000"/>
+          <w:sz w:val="24"/>
+          <w:szCs w:val="24"/>
+        </w:rPr>
+        <w:t xml:space="preserve"> </w:t>
+      </w:r>
+      <w:r>
+        <w:rPr>
+          <w:rFonts w:cs="Times-Roman"/>
+          <w:color w:val="000000"/>
+          <w:sz w:val="24"/>
+          <w:szCs w:val="24"/>
+        </w:rPr>
+        <w:t xml:space="preserve">all of </w:t>
+      </w:r>
+      <w:r>
+        <w:rPr>
+          <w:rFonts w:cs="Times-Roman"/>
+          <w:color w:val="000000"/>
+          <w:sz w:val="24"/>
+          <w:szCs w:val="24"/>
+        </w:rPr>
+        <w:t>DEV</w:t>
+      </w:r>
+      <w:r>
+        <w:rPr>
+          <w:rFonts w:cs="Times-Roman"/>
+          <w:color w:val="000000"/>
+          <w:sz w:val="24"/>
+          <w:szCs w:val="24"/>
+        </w:rPr>
+        <w:t>ELOPER</w:t>
+      </w:r>
+      <w:r>
+        <w:rPr>
+          <w:rFonts w:cs="Times-Roman"/>
+          <w:color w:val="000000"/>
+          <w:sz w:val="24"/>
+          <w:szCs w:val="24"/>
+        </w:rPr>
+        <w:t>’</w:t>
+      </w:r>
+      <w:r>
+        <w:rPr>
+          <w:rFonts w:cs="Times-Roman"/>
+          <w:color w:val="000000"/>
+          <w:sz w:val="24"/>
+          <w:szCs w:val="24"/>
+        </w:rPr>
+        <w:t>S</w:t>
+      </w:r>
+      <w:r>
+        <w:rPr>
+          <w:rFonts w:cs="Times-Roman"/>
+          <w:color w:val="000000"/>
+          <w:sz w:val="24"/>
+          <w:szCs w:val="24"/>
+        </w:rPr>
+        <w:t xml:space="preserve"> </w:t>
+      </w:r>
+      <w:r>
+        <w:rPr>
+          <w:rFonts w:cs="Times-Roman"/>
+          <w:color w:val="000000"/>
+          <w:sz w:val="24"/>
+          <w:szCs w:val="24"/>
+        </w:rPr>
+        <w:t xml:space="preserve">right, title and interest thereto. </w:t>
+      </w:r>
+      <w:r>
+        <w:rPr>
+          <w:rFonts w:cs="Times-Roman"/>
+          <w:color w:val="000000"/>
+          <w:sz w:val="24"/>
+          <w:szCs w:val="24"/>
+        </w:rPr>
+        <w:t>DEVELOPER</w:t>
+      </w:r>
+      <w:r>
+        <w:rPr>
+          <w:rFonts w:cs="Times-Roman"/>
+          <w:color w:val="000000"/>
+          <w:sz w:val="24"/>
+          <w:szCs w:val="24"/>
+        </w:rPr>
+        <w:t xml:space="preserve"> will not knowingly provide </w:t>
+      </w:r>
+      <w:r>
+        <w:rPr>
+          <w:rFonts w:cs="Times-Roman"/>
+          <w:color w:val="000000"/>
+          <w:sz w:val="24"/>
+          <w:szCs w:val="24"/>
+        </w:rPr>
+        <w:t>MACH1</w:t>
+      </w:r>
+      <w:r>
+        <w:rPr>
+          <w:rFonts w:cs="Times-Roman"/>
+          <w:color w:val="000000"/>
+          <w:sz w:val="24"/>
+          <w:szCs w:val="24"/>
+        </w:rPr>
+        <w:t xml:space="preserve"> </w:t>
+      </w:r>
+      <w:r>
+        <w:rPr>
+          <w:rFonts w:cs="Times-Roman"/>
+          <w:color w:val="000000"/>
+          <w:sz w:val="24"/>
+          <w:szCs w:val="24"/>
+        </w:rPr>
+        <w:t>RESULTS</w:t>
+      </w:r>
+      <w:r>
+        <w:rPr>
+          <w:rFonts w:cs="Times-Roman"/>
+          <w:color w:val="000000"/>
+          <w:sz w:val="24"/>
+          <w:szCs w:val="24"/>
+        </w:rPr>
+        <w:t xml:space="preserve"> that are subject to third party intellectual property rights. </w:t>
+      </w:r>
+      <w:r>
+        <w:rPr>
+          <w:rFonts w:cs="Times-Roman"/>
+          <w:color w:val="000000"/>
+          <w:sz w:val="24"/>
+          <w:szCs w:val="24"/>
+        </w:rPr>
+        <w:t>DEVELOPER</w:t>
+      </w:r>
+      <w:r>
+        <w:rPr>
+          <w:rFonts w:cs="Times-Roman"/>
+          <w:color w:val="000000"/>
+          <w:sz w:val="24"/>
+          <w:szCs w:val="24"/>
+        </w:rPr>
+        <w:t xml:space="preserve"> agrees to cooperate fully and to ensure that </w:t>
+      </w:r>
+      <w:r>
+        <w:rPr>
+          <w:rFonts w:cs="Times-Roman"/>
+          <w:color w:val="000000"/>
+          <w:sz w:val="24"/>
+          <w:szCs w:val="24"/>
+        </w:rPr>
+        <w:t>DEVELOPER’S</w:t>
+      </w:r>
+      <w:r>
+        <w:rPr>
+          <w:rFonts w:cs="Times-Roman"/>
+          <w:color w:val="000000"/>
+          <w:sz w:val="24"/>
+          <w:szCs w:val="24"/>
+        </w:rPr>
+        <w:t xml:space="preserve"> </w:t>
+      </w:r>
+      <w:r>
+        <w:rPr>
+          <w:rFonts w:cs="Times-Roman"/>
+          <w:color w:val="000000"/>
+          <w:sz w:val="24"/>
+          <w:szCs w:val="24"/>
+        </w:rPr>
+        <w:t xml:space="preserve">employees, officers, independent contractors and </w:t>
+      </w:r>
+      <w:r>
+        <w:rPr>
+          <w:rFonts w:cs="Times-Roman"/>
+          <w:color w:val="000000"/>
+          <w:sz w:val="24"/>
+          <w:szCs w:val="24"/>
+        </w:rPr>
+        <w:t>DEVELOPER’S</w:t>
+      </w:r>
+      <w:r>
+        <w:rPr>
+          <w:rFonts w:cs="Times-Roman"/>
+          <w:color w:val="000000"/>
+          <w:sz w:val="24"/>
+          <w:szCs w:val="24"/>
+        </w:rPr>
+        <w:t xml:space="preserve"> </w:t>
+      </w:r>
+      <w:r>
+        <w:rPr>
+          <w:rFonts w:cs="Times-Roman"/>
+          <w:color w:val="000000"/>
+          <w:sz w:val="24"/>
+          <w:szCs w:val="24"/>
+        </w:rPr>
+        <w:t>u</w:t>
+      </w:r>
+      <w:r>
+        <w:rPr>
+          <w:rFonts w:cs="Times-Roman"/>
+          <w:color w:val="000000"/>
+          <w:sz w:val="24"/>
+          <w:szCs w:val="24"/>
+        </w:rPr>
+        <w:t xml:space="preserve">sers cooperate fully with </w:t>
+      </w:r>
+      <w:r>
+        <w:rPr>
+          <w:rFonts w:cs="Times-Roman"/>
+          <w:color w:val="000000"/>
+          <w:sz w:val="24"/>
+          <w:szCs w:val="24"/>
+        </w:rPr>
+        <w:t>MACH1</w:t>
+      </w:r>
+      <w:r>
+        <w:rPr>
+          <w:rFonts w:cs="Times-Roman"/>
+          <w:color w:val="000000"/>
+          <w:sz w:val="24"/>
+          <w:szCs w:val="24"/>
+        </w:rPr>
+        <w:t xml:space="preserve"> with respect to signing further documents and doing such other acts as are reasonably requested by </w:t>
+      </w:r>
+      <w:r>
+        <w:rPr>
+          <w:rFonts w:cs="Times-Roman"/>
+          <w:color w:val="000000"/>
+          <w:sz w:val="24"/>
+          <w:szCs w:val="24"/>
+        </w:rPr>
+        <w:t>MACH1</w:t>
+      </w:r>
+      <w:r>
+        <w:rPr>
+          <w:rFonts w:cs="Times-Roman"/>
+          <w:color w:val="000000"/>
+          <w:sz w:val="24"/>
+          <w:szCs w:val="24"/>
+        </w:rPr>
+        <w:t xml:space="preserve"> to confirm that </w:t>
+      </w:r>
+      <w:r>
+        <w:rPr>
+          <w:rFonts w:cs="Times-Roman"/>
+          <w:color w:val="000000"/>
+          <w:sz w:val="24"/>
+          <w:szCs w:val="24"/>
+        </w:rPr>
+        <w:t>MACH1</w:t>
+      </w:r>
+      <w:r>
+        <w:rPr>
+          <w:rFonts w:cs="Times-Roman"/>
+          <w:color w:val="000000"/>
+          <w:sz w:val="24"/>
+          <w:szCs w:val="24"/>
+        </w:rPr>
+        <w:t xml:space="preserve"> owns the </w:t>
+      </w:r>
+      <w:r>
+        <w:rPr>
+          <w:rFonts w:cs="Times-Roman"/>
+          <w:color w:val="000000"/>
+          <w:sz w:val="24"/>
+          <w:szCs w:val="24"/>
+        </w:rPr>
+        <w:t>RESULTS</w:t>
+      </w:r>
+      <w:r>
+        <w:rPr>
+          <w:rFonts w:cs="Times-Roman"/>
+          <w:color w:val="000000"/>
+          <w:sz w:val="24"/>
+          <w:szCs w:val="24"/>
+        </w:rPr>
+        <w:t xml:space="preserve">, and to enable </w:t>
+      </w:r>
+      <w:r>
+        <w:rPr>
+          <w:rFonts w:cs="Times-Roman"/>
+          <w:color w:val="000000"/>
+          <w:sz w:val="24"/>
+          <w:szCs w:val="24"/>
+        </w:rPr>
+        <w:t>MACH1</w:t>
+      </w:r>
+      <w:r>
+        <w:rPr>
+          <w:rFonts w:cs="Times-Roman"/>
+          <w:color w:val="000000"/>
+          <w:sz w:val="24"/>
+          <w:szCs w:val="24"/>
+        </w:rPr>
+        <w:t xml:space="preserve"> to register and/or protect any associated intellectual property rights and/or confidential information.</w:t>
+      </w:r>
+    </w:p>
+    <w:p>
+      <w:pPr>
+        <w:widowControl w:val="0"/>
+        <w:tabs>
+          <w:tab w:val="left" w:pos="0"/>
+        </w:tabs>
+        <w:autoSpaceDE w:val="0"/>
+        <w:autoSpaceDN w:val="0"/>
+        <w:adjustRightInd w:val="0"/>
+        <w:spacing w:after="0" w:line="240" w:lineRule="auto"/>
+        <w:jc w:val="both"/>
+        <w:rPr>
+          <w:rFonts w:cs="Times-Roman"/>
+          <w:color w:val="000000"/>
+          <w:sz w:val="24"/>
+          <w:szCs w:val="24"/>
+        </w:rPr>
+      </w:pPr>
     </w:p>
     <w:p>
       <w:pPr>
@@ -4259,27 +4942,7 @@
           <w:sz w:val="24"/>
           <w:szCs w:val="24"/>
         </w:rPr>
-        <w:t xml:space="preserve"> shall </w:t>
-      </w:r>
-      <w:proofErr w:type="gramStart"/>
-      <w:r>
-        <w:rPr>
-          <w:rFonts w:cs="Times-Roman"/>
-          <w:color w:val="000000"/>
-          <w:sz w:val="24"/>
-          <w:szCs w:val="24"/>
-        </w:rPr>
-        <w:t>be considered to be</w:t>
-      </w:r>
-      <w:proofErr w:type="gramEnd"/>
-      <w:r>
-        <w:rPr>
-          <w:rFonts w:cs="Times-Roman"/>
-          <w:color w:val="000000"/>
-          <w:sz w:val="24"/>
-          <w:szCs w:val="24"/>
-        </w:rPr>
-        <w:t xml:space="preserve"> terminated.</w:t>
+        <w:t xml:space="preserve"> shall be considered to be terminated.</w:t>
       </w:r>
     </w:p>
     <w:p>
@@ -4378,17 +5041,7 @@
           <w:sz w:val="24"/>
           <w:szCs w:val="24"/>
         </w:rPr>
-        <w:t xml:space="preserve"> beyond the Royalty Free Uses or should MACH1 have a reasonable basis to </w:t>
-      </w:r>
-      <w:r>
-        <w:rPr>
-          <w:rFonts w:cs="Times-Roman"/>
-          <w:color w:val="000000"/>
-          <w:sz w:val="24"/>
-          <w:szCs w:val="24"/>
-        </w:rPr>
-        <w:lastRenderedPageBreak/>
-        <w:t xml:space="preserve">believe that the end user Distribution exceeds or exceeded the 100,000 Royalty Free Uses, MACH1 shall have the right, upon reasonable prior notice, to audit/inspect any premises, computer(s), and networks on or in which the </w:t>
+        <w:t xml:space="preserve"> beyond the Royalty Free Uses or should MACH1 have a reasonable basis to believe that the end user Distribution exceeds or exceeded the 100,000 Royalty Free Uses, MACH1 shall have the right, upon reasonable prior notice, to audit/inspect any premises, computer(s), and networks on or in which the </w:t>
       </w:r>
       <w:r>
         <w:rPr>
@@ -4526,85 +5179,17 @@
           <w:sz w:val="24"/>
           <w:szCs w:val="24"/>
         </w:rPr>
-        <w:t xml:space="preserve">MACH1 makes no warranty, promise or representation not expressly set forth in this AGREEMENT. Except as expressly warranted herein, the MACH1 SPATIAL SDK is provided “as is” without warranty or representation of any kind. MACH1 makes no warranty or representation with respect to third party software. The </w:t>
-      </w:r>
-      <w:r>
-        <w:rPr>
-          <w:rFonts w:cs="Times-Roman"/>
-          <w:color w:val="000000"/>
-          <w:sz w:val="24"/>
-          <w:szCs w:val="24"/>
-        </w:rPr>
-        <w:t>SOFTWARE</w:t>
-      </w:r>
-      <w:r>
-        <w:rPr>
-          <w:rFonts w:cs="Times-Roman"/>
-          <w:color w:val="000000"/>
-          <w:sz w:val="24"/>
-          <w:szCs w:val="24"/>
-        </w:rPr>
-        <w:t xml:space="preserve"> is provided “as is” without warranty or representation of any kind. MACH1 disclaims and excludes all implied warranties including, without limitation, the implied warranties of </w:t>
-      </w:r>
-      <w:proofErr w:type="spellStart"/>
-      <w:r>
-        <w:rPr>
-          <w:rFonts w:cs="Times-Roman"/>
-          <w:color w:val="000000"/>
-          <w:sz w:val="24"/>
-          <w:szCs w:val="24"/>
-        </w:rPr>
-        <w:t>noninfringement</w:t>
-      </w:r>
-      <w:proofErr w:type="spellEnd"/>
-      <w:r>
-        <w:rPr>
-          <w:rFonts w:cs="Times-Roman"/>
-          <w:color w:val="000000"/>
-          <w:sz w:val="24"/>
-          <w:szCs w:val="24"/>
-        </w:rPr>
-        <w:t xml:space="preserve">, merchantability and fitness for a </w:t>
-      </w:r>
-      <w:proofErr w:type="gramStart"/>
-      <w:r>
-        <w:rPr>
-          <w:rFonts w:cs="Times-Roman"/>
-          <w:color w:val="000000"/>
-          <w:sz w:val="24"/>
-          <w:szCs w:val="24"/>
-        </w:rPr>
-        <w:t>particular purpose</w:t>
-      </w:r>
-      <w:proofErr w:type="gramEnd"/>
-      <w:r>
-        <w:rPr>
-          <w:rFonts w:cs="Times-Roman"/>
-          <w:color w:val="000000"/>
-          <w:sz w:val="24"/>
-          <w:szCs w:val="24"/>
-        </w:rPr>
-        <w:t xml:space="preserve">. MACH1 does not warrant that any SOFTWARE will satisfy DEVELOPER’s requirements or that is without defect or error or that the operation thereof will be uninterrupted. This AGREEMENT gives DEVELOPER specific legal rights. DEVELOPER might have other rights, which vary from state/jurisdiction to state/jurisdiction. The provisions of this section shall survive the termination of this AGREEMENT, howsoever cause, but this shall not imply or create any continued right to use the SOFTWARE after termination of this AGREEMENT. In no </w:t>
-      </w:r>
-      <w:proofErr w:type="gramStart"/>
-      <w:r>
-        <w:rPr>
-          <w:rFonts w:cs="Times-Roman"/>
-          <w:color w:val="000000"/>
-          <w:sz w:val="24"/>
-          <w:szCs w:val="24"/>
-        </w:rPr>
-        <w:t>event</w:t>
-      </w:r>
-      <w:proofErr w:type="gramEnd"/>
-      <w:r>
-        <w:rPr>
-          <w:rFonts w:cs="Times-Roman"/>
-          <w:color w:val="000000"/>
-          <w:sz w:val="24"/>
-          <w:szCs w:val="24"/>
-        </w:rPr>
-        <w:t xml:space="preserve"> will MACH1 or its affiliates be liable to DEVELOPER for any damages, claims or costs whatsoever or any consequential, indirect, incidental, damages, or any lost profits or lost savings. The foregoing limitations and exclusions apply to the extent permitted by applicable law in DEVELOPERS’s jurisdiction. The aggregate liability of MACH1 arising from or relating to this AGREEMENT or any of the SOFTWARE (regardless of the form of action or claim – E.G., contract, warranty, tort, strict liability, malpractice, fraud and/or otherwise) shall not exceed the total payment made by DEVELOPER to purchase the SOFTWARE. MACH1 shall not in any case be liable for any special incidental, consequential, indirect, or punitive damages, or for loss of profit, revenue, data or programs, even if MACH1 has been advised of the possibility thereof.   </w:t>
+        <w:t xml:space="preserve">MACH1 makes no warranty, promise or representation not expressly set forth in this AGREEMENT. Except as expressly warranted herein, the MACH1 SPATIAL SDK is provided “as is” without warranty or </w:t>
+      </w:r>
+      <w:r>
+        <w:rPr>
+          <w:rFonts w:cs="Times-Roman"/>
+          <w:color w:val="000000"/>
+          <w:sz w:val="24"/>
+          <w:szCs w:val="24"/>
+        </w:rPr>
+        <w:lastRenderedPageBreak/>
+        <w:t xml:space="preserve">representation of any kind. MACH1 makes no warranty or representation with respect to third party software. The SOFTWARE is provided “as is” without warranty or representation of any kind. MACH1 disclaims and excludes all implied warranties including, without limitation, the implied warranties of noninfringement, merchantability and fitness for a particular purpose. MACH1 does not warrant that any SOFTWARE will satisfy DEVELOPER’s requirements or that is without defect or error or that the operation thereof will be uninterrupted. This AGREEMENT gives DEVELOPER specific legal rights. DEVELOPER might have other rights, which vary from state/jurisdiction to state/jurisdiction. The provisions of this section shall survive the termination of this AGREEMENT, howsoever cause, but this shall not imply or create any continued right to use the SOFTWARE after termination of this AGREEMENT. In no event will MACH1 or its affiliates be liable to DEVELOPER for any damages, claims or costs whatsoever or any consequential, indirect, incidental, damages, or any lost profits or lost savings. The foregoing limitations and exclusions apply to the extent permitted by applicable law in DEVELOPERS’s jurisdiction. The aggregate liability of MACH1 arising from or relating to this AGREEMENT or any of the SOFTWARE (regardless of the form of action or claim – E.G., contract, warranty, tort, strict liability, malpractice, fraud and/or otherwise) shall not exceed the total payment made by DEVELOPER to purchase the SOFTWARE. MACH1 shall not in any case be liable for any special incidental, consequential, indirect, or punitive damages, or for loss of profit, revenue, data or programs, even if MACH1 has been advised of the possibility thereof.   </w:t>
       </w:r>
     </w:p>
     <w:p>
@@ -4668,27 +5253,7 @@
           <w:sz w:val="24"/>
           <w:szCs w:val="24"/>
         </w:rPr>
-        <w:t>. You shall indemnify and hold harmless MACH1 from and against all losses, claims, damages or other causes of any nature or kind whatsoever (including  reasonable attorney's fees) arising directly or indirectly out of third party claims concerning (</w:t>
-      </w:r>
-      <w:proofErr w:type="spellStart"/>
-      <w:r>
-        <w:rPr>
-          <w:rFonts w:cs="Times-Roman"/>
-          <w:color w:val="000000"/>
-          <w:sz w:val="24"/>
-          <w:szCs w:val="24"/>
-        </w:rPr>
-        <w:t>i</w:t>
-      </w:r>
-      <w:proofErr w:type="spellEnd"/>
-      <w:r>
-        <w:rPr>
-          <w:rFonts w:cs="Times-Roman"/>
-          <w:color w:val="000000"/>
-          <w:sz w:val="24"/>
-          <w:szCs w:val="24"/>
-        </w:rPr>
-        <w:t xml:space="preserve">) a breach of any of your obligations, covenants, representations or warranties contained herein; (ii) any </w:t>
+        <w:t xml:space="preserve">. You shall indemnify and hold harmless MACH1 from and against all losses, claims, damages or other causes of any nature or kind whatsoever (including  reasonable attorney's fees) arising directly or indirectly out of third party claims concerning (i) a breach of any of your obligations, covenants, representations or warranties contained herein; (ii) any </w:t>
       </w:r>
       <w:r>
         <w:rPr>
@@ -4760,17 +5325,7 @@
           <w:sz w:val="24"/>
           <w:szCs w:val="24"/>
         </w:rPr>
-        <w:t xml:space="preserve"> or with any other product, equipment, device, software, system or data not supplied by MACH1, and (iv) the negligence or intentional </w:t>
-      </w:r>
-      <w:r>
-        <w:rPr>
-          <w:rFonts w:cs="Times-Roman"/>
-          <w:color w:val="000000"/>
-          <w:sz w:val="24"/>
-          <w:szCs w:val="24"/>
-        </w:rPr>
-        <w:lastRenderedPageBreak/>
-        <w:t xml:space="preserve">misconduct of DEVELOPER or DEVELOPER’s officers, employees, agents or contractors. DEVELOPER agrees not to interpose any claim against MACH1 based on a claim, suit, action or proceeding threatened or commenced against DEVELOPER related to the </w:t>
+        <w:t xml:space="preserve"> or with any other product, equipment, device, software, system or data not supplied by MACH1, and (iv) the negligence or intentional misconduct of DEVELOPER or DEVELOPER’s officers, employees, agents or contractors. DEVELOPER agrees not to interpose any claim against MACH1 based on a claim, suit, action or proceeding threatened or commenced against DEVELOPER related to the </w:t>
       </w:r>
       <w:r>
         <w:rPr>
@@ -4865,25 +5420,14 @@
           <w:szCs w:val="24"/>
         </w:rPr>
       </w:pPr>
-      <w:proofErr w:type="spellStart"/>
-      <w:r>
-        <w:rPr>
-          <w:rFonts w:cs="Times-Roman"/>
-          <w:color w:val="000000"/>
-          <w:sz w:val="24"/>
-          <w:szCs w:val="24"/>
-        </w:rPr>
-        <w:t>Attorneys</w:t>
-      </w:r>
-      <w:proofErr w:type="spellEnd"/>
-      <w:r>
-        <w:rPr>
-          <w:rFonts w:cs="Times-Roman"/>
-          <w:color w:val="000000"/>
-          <w:sz w:val="24"/>
-          <w:szCs w:val="24"/>
-        </w:rPr>
-        <w:t xml:space="preserve"> Fees. In the event of dispute between </w:t>
+      <w:r>
+        <w:rPr>
+          <w:rFonts w:cs="Times-Roman"/>
+          <w:color w:val="000000"/>
+          <w:sz w:val="24"/>
+          <w:szCs w:val="24"/>
+        </w:rPr>
+        <w:t xml:space="preserve">Attorneys Fees. In the event of dispute between </w:t>
       </w:r>
       <w:r>
         <w:rPr>
@@ -4919,29 +5463,7 @@
           <w:sz w:val="24"/>
           <w:szCs w:val="24"/>
         </w:rPr>
-        <w:t xml:space="preserve"> shall be entitled to recover reasonable </w:t>
-      </w:r>
-      <w:proofErr w:type="spellStart"/>
-      <w:proofErr w:type="gramStart"/>
-      <w:r>
-        <w:rPr>
-          <w:rFonts w:cs="Times-Roman"/>
-          <w:color w:val="000000"/>
-          <w:sz w:val="24"/>
-          <w:szCs w:val="24"/>
-        </w:rPr>
-        <w:t>attorneys</w:t>
-      </w:r>
-      <w:proofErr w:type="spellEnd"/>
-      <w:proofErr w:type="gramEnd"/>
-      <w:r>
-        <w:rPr>
-          <w:rFonts w:cs="Times-Roman"/>
-          <w:color w:val="000000"/>
-          <w:sz w:val="24"/>
-          <w:szCs w:val="24"/>
-        </w:rPr>
-        <w:t xml:space="preserve"> fees incurred in connection with the dispute in addition to any other relief to which it may be entitled</w:t>
+        <w:t xml:space="preserve"> shall be entitled to recover reasonable attorneys fees incurred in connection with the dispute in addition to any other relief to which it may be entitled</w:t>
       </w:r>
       <w:r>
         <w:rPr>
@@ -5041,28 +5563,7 @@
           <w:sz w:val="24"/>
           <w:szCs w:val="24"/>
         </w:rPr>
-        <w:t>MACH1 may cancel th</w:t>
-      </w:r>
-      <w:r>
-        <w:rPr>
-          <w:sz w:val="24"/>
-          <w:szCs w:val="24"/>
-        </w:rPr>
-        <w:t xml:space="preserve">is </w:t>
-      </w:r>
-      <w:r>
-        <w:rPr>
-          <w:sz w:val="24"/>
-          <w:szCs w:val="24"/>
-        </w:rPr>
-        <w:t>ROYALTY FREE</w:t>
-      </w:r>
-      <w:r>
-        <w:rPr>
-          <w:sz w:val="24"/>
-          <w:szCs w:val="24"/>
-        </w:rPr>
-        <w:t xml:space="preserve"> AGREEMENT for the MACH1 SPATIAL SDK and MACH1 SPATIAL API</w:t>
+        <w:t>MACH1 may cancel this ROYALTY FREE AGREEMENT for the MACH1 SPATIAL SDK and MACH1 SPATIAL API</w:t>
       </w:r>
       <w:r>
         <w:rPr>
@@ -5076,14 +5577,7 @@
           <w:sz w:val="24"/>
           <w:szCs w:val="24"/>
         </w:rPr>
-        <w:t xml:space="preserve"> </w:t>
-      </w:r>
-      <w:r>
-        <w:rPr>
-          <w:sz w:val="24"/>
-          <w:szCs w:val="24"/>
-        </w:rPr>
-        <w:t>set forth in this section at any time with or without notice.</w:t>
+        <w:t xml:space="preserve"> set forth in this section at any time with or without notice.</w:t>
       </w:r>
     </w:p>
     <w:p>
@@ -5421,27 +5915,7 @@
           <w:sz w:val="24"/>
           <w:szCs w:val="24"/>
         </w:rPr>
-        <w:t xml:space="preserve"> irrevocably submits to the exclusive jurisdiction of such courts in any such suit, action or proceeding and waives any objection based on improper venue or forum non </w:t>
-      </w:r>
-      <w:proofErr w:type="spellStart"/>
-      <w:r>
-        <w:rPr>
-          <w:rFonts w:cs="Times-Roman"/>
-          <w:color w:val="000000"/>
-          <w:sz w:val="24"/>
-          <w:szCs w:val="24"/>
-        </w:rPr>
-        <w:t>conveniens</w:t>
-      </w:r>
-      <w:proofErr w:type="spellEnd"/>
-      <w:r>
-        <w:rPr>
-          <w:rFonts w:cs="Times-Roman"/>
-          <w:color w:val="000000"/>
-          <w:sz w:val="24"/>
-          <w:szCs w:val="24"/>
-        </w:rPr>
-        <w:t>.</w:t>
+        <w:t xml:space="preserve"> irrevocably submits to the exclusive jurisdiction of such courts in any such suit, action or proceeding and waives any objection based on improper venue or forum non conveniens.</w:t>
       </w:r>
     </w:p>
     <w:p>
@@ -5633,7 +6107,6 @@
           <w:szCs w:val="24"/>
           <w:u w:val="single"/>
         </w:rPr>
-        <w:lastRenderedPageBreak/>
         <w:t>Compliance with Laws; Export</w:t>
       </w:r>
       <w:r>
@@ -5834,27 +6307,7 @@
           <w:sz w:val="24"/>
           <w:szCs w:val="24"/>
         </w:rPr>
-        <w:t xml:space="preserve">. In the </w:t>
-      </w:r>
-      <w:proofErr w:type="gramStart"/>
-      <w:r>
-        <w:rPr>
-          <w:rFonts w:cs="Times-Roman"/>
-          <w:color w:val="000000"/>
-          <w:sz w:val="24"/>
-          <w:szCs w:val="24"/>
-        </w:rPr>
-        <w:t>event</w:t>
-      </w:r>
-      <w:proofErr w:type="gramEnd"/>
-      <w:r>
-        <w:rPr>
-          <w:rFonts w:cs="Times-Roman"/>
-          <w:color w:val="000000"/>
-          <w:sz w:val="24"/>
-          <w:szCs w:val="24"/>
-        </w:rPr>
-        <w:t xml:space="preserve"> any provision of this </w:t>
+        <w:t xml:space="preserve">. In the event any provision of this </w:t>
       </w:r>
       <w:r>
         <w:rPr>
@@ -5872,7 +6325,17 @@
           <w:sz w:val="24"/>
           <w:szCs w:val="24"/>
         </w:rPr>
-        <w:t xml:space="preserve"> is determined to be invalid, prohibited or unenforceable by a court or other body of competent jurisdiction, this </w:t>
+        <w:t xml:space="preserve"> is </w:t>
+      </w:r>
+      <w:r>
+        <w:rPr>
+          <w:rFonts w:cs="Times-Roman"/>
+          <w:color w:val="000000"/>
+          <w:sz w:val="24"/>
+          <w:szCs w:val="24"/>
+        </w:rPr>
+        <w:lastRenderedPageBreak/>
+        <w:t xml:space="preserve">determined to be invalid, prohibited or unenforceable by a court or other body of competent jurisdiction, this </w:t>
       </w:r>
       <w:r>
         <w:rPr>
@@ -6036,27 +6499,7 @@
           <w:sz w:val="24"/>
           <w:szCs w:val="24"/>
         </w:rPr>
-        <w:t>may change the contact information or address(</w:t>
-      </w:r>
-      <w:proofErr w:type="spellStart"/>
-      <w:r>
-        <w:rPr>
-          <w:rFonts w:cs="Times-Roman"/>
-          <w:color w:val="000000"/>
-          <w:sz w:val="24"/>
-          <w:szCs w:val="24"/>
-        </w:rPr>
-        <w:t>es</w:t>
-      </w:r>
-      <w:proofErr w:type="spellEnd"/>
-      <w:r>
-        <w:rPr>
-          <w:rFonts w:cs="Times-Roman"/>
-          <w:color w:val="000000"/>
-          <w:sz w:val="24"/>
-          <w:szCs w:val="24"/>
-        </w:rPr>
-        <w:t xml:space="preserve">) to which notice or payment is to be sent by notice to the other </w:t>
+        <w:t xml:space="preserve">may change the contact information or address(es) to which notice or payment is to be sent by notice to the other </w:t>
       </w:r>
       <w:r>
         <w:rPr>
@@ -6256,27 +6699,7 @@
           <w:sz w:val="24"/>
           <w:szCs w:val="24"/>
         </w:rPr>
-        <w:t>, assignment (</w:t>
-      </w:r>
-      <w:proofErr w:type="spellStart"/>
-      <w:r>
-        <w:rPr>
-          <w:rFonts w:cs="Times-Roman"/>
-          <w:color w:val="000000"/>
-          <w:sz w:val="24"/>
-          <w:szCs w:val="24"/>
-        </w:rPr>
-        <w:t>i</w:t>
-      </w:r>
-      <w:proofErr w:type="spellEnd"/>
-      <w:r>
-        <w:rPr>
-          <w:rFonts w:cs="Times-Roman"/>
-          <w:color w:val="000000"/>
-          <w:sz w:val="24"/>
-          <w:szCs w:val="24"/>
-        </w:rPr>
-        <w:t xml:space="preserve">) to an Affiliate (an “Affiliate” shall mean any other person or entity directly or indirectly Controlled by, Controlling or under common Control with, such person or entity), (ii) to an entity in which the transferring </w:t>
+        <w:t xml:space="preserve">, assignment (i) to an Affiliate (an “Affiliate” shall mean any other person or entity directly or indirectly Controlled by, Controlling or under common Control with, such person or entity), (ii) to an entity in which the transferring </w:t>
       </w:r>
       <w:r>
         <w:rPr>
@@ -6432,8 +6855,8 @@
     <w:bookmarkEnd w:id="0"/>
     <w:bookmarkEnd w:id="1"/>
     <w:sectPr>
-      <w:headerReference w:type="default" r:id="rId13"/>
-      <w:footerReference w:type="default" r:id="rId14"/>
+      <w:headerReference w:type="default" r:id="rId11"/>
+      <w:footerReference w:type="default" r:id="rId12"/>
       <w:pgSz w:w="12240" w:h="15840"/>
       <w:pgMar w:top="1440" w:right="1440" w:bottom="1440" w:left="1440" w:header="720" w:footer="720" w:gutter="0"/>
       <w:cols w:space="720"/>
@@ -6441,39 +6864,6 @@
     </w:sectPr>
   </w:body>
 </w:document>
-</file>
-
-<file path=word/comments.xml><?xml version="1.0" encoding="utf-8"?>
-<w:comments xmlns:wpc="http://schemas.microsoft.com/office/word/2010/wordprocessingCanvas" xmlns:mo="http://schemas.microsoft.com/office/mac/office/2008/main" xmlns:mc="http://schemas.openxmlformats.org/markup-compatibility/2006" xmlns:mv="urn:schemas-microsoft-com:mac:vml" xmlns:o="urn:schemas-microsoft-com:office:office" xmlns:r="http://schemas.openxmlformats.org/officeDocument/2006/relationships" xmlns:m="http://schemas.openxmlformats.org/officeDocument/2006/math" xmlns:v="urn:schemas-microsoft-com:vml" xmlns:wp14="http://schemas.microsoft.com/office/word/2010/wordprocessingDrawing" xmlns:wp="http://schemas.openxmlformats.org/drawingml/2006/wordprocessingDrawing" xmlns:w10="urn:schemas-microsoft-com:office:word" xmlns:w="http://schemas.openxmlformats.org/wordprocessingml/2006/main" xmlns:w14="http://schemas.microsoft.com/office/word/2010/wordml" xmlns:w15="http://schemas.microsoft.com/office/word/2012/wordml" xmlns:wpg="http://schemas.microsoft.com/office/word/2010/wordprocessingGroup" xmlns:wpi="http://schemas.microsoft.com/office/word/2010/wordprocessingInk" xmlns:wne="http://schemas.microsoft.com/office/word/2006/wordml" xmlns:wps="http://schemas.microsoft.com/office/word/2010/wordprocessingShape" mc:Ignorable="w14 w15 wp14">
-  <w:comment w:id="3" w:author="Dylan Marcus" w:date="2019-12-16T17:04:00Z" w:initials="DM">
-    <w:p>
-      <w:pPr>
-        <w:pStyle w:val="CommentText"/>
-      </w:pPr>
-      <w:r>
-        <w:rPr>
-          <w:rStyle w:val="CommentReference"/>
-        </w:rPr>
-        <w:annotationRef/>
-      </w:r>
-      <w:r>
-        <w:t xml:space="preserve">Should we remove this? We should not need a EULA for granting use/access to our SDK, also we can never predict how a user will use the SDK, how they will incorporate it into something (app, project, research paper, website) and if they will distribute it how that will be consumed by an end-user (or if there even ever will be an end-user). Ideally anything our SDK needs protection from should be in this license and not within an additional EULA, unless we define exactly when a EULA is required. </w:t>
-      </w:r>
-      <w:r>
-        <w:t xml:space="preserve">What is the EULA protecting? </w:t>
-      </w:r>
-      <w:r>
-        <w:t xml:space="preserve"> </w:t>
-      </w:r>
-    </w:p>
-  </w:comment>
-</w:comments>
-</file>
-
-<file path=word/commentsExtended.xml><?xml version="1.0" encoding="utf-8"?>
-<w15:commentsEx xmlns:wpc="http://schemas.microsoft.com/office/word/2010/wordprocessingCanvas" xmlns:mo="http://schemas.microsoft.com/office/mac/office/2008/main" xmlns:mc="http://schemas.openxmlformats.org/markup-compatibility/2006" xmlns:mv="urn:schemas-microsoft-com:mac:vml" xmlns:o="urn:schemas-microsoft-com:office:office" xmlns:r="http://schemas.openxmlformats.org/officeDocument/2006/relationships" xmlns:m="http://schemas.openxmlformats.org/officeDocument/2006/math" xmlns:v="urn:schemas-microsoft-com:vml" xmlns:wp14="http://schemas.microsoft.com/office/word/2010/wordprocessingDrawing" xmlns:wp="http://schemas.openxmlformats.org/drawingml/2006/wordprocessingDrawing" xmlns:w10="urn:schemas-microsoft-com:office:word" xmlns:w="http://schemas.openxmlformats.org/wordprocessingml/2006/main" xmlns:w14="http://schemas.microsoft.com/office/word/2010/wordml" xmlns:w15="http://schemas.microsoft.com/office/word/2012/wordml" xmlns:wpg="http://schemas.microsoft.com/office/word/2010/wordprocessingGroup" xmlns:wpi="http://schemas.microsoft.com/office/word/2010/wordprocessingInk" xmlns:wne="http://schemas.microsoft.com/office/word/2006/wordml" xmlns:wps="http://schemas.microsoft.com/office/word/2010/wordprocessingShape" mc:Ignorable="w14 w15 wp14">
-  <w15:commentEx w15:paraId="7A30E1F6" w15:done="0"/>
-</w15:commentsEx>
 </file>
 
 <file path=word/endnotes.xml><?xml version="1.0" encoding="utf-8"?>
@@ -6530,7 +6920,7 @@
       <w:rPr>
         <w:noProof/>
       </w:rPr>
-      <w:t>4</w:t>
+      <w:t>1</w:t>
     </w:r>
     <w:r>
       <w:rPr>
@@ -7039,14 +7429,6 @@
     <w:abstractNumId w:val="2"/>
   </w:num>
 </w:numbering>
-</file>
-
-<file path=word/people.xml><?xml version="1.0" encoding="utf-8"?>
-<w15:people xmlns:wpc="http://schemas.microsoft.com/office/word/2010/wordprocessingCanvas" xmlns:mo="http://schemas.microsoft.com/office/mac/office/2008/main" xmlns:mc="http://schemas.openxmlformats.org/markup-compatibility/2006" xmlns:mv="urn:schemas-microsoft-com:mac:vml" xmlns:o="urn:schemas-microsoft-com:office:office" xmlns:r="http://schemas.openxmlformats.org/officeDocument/2006/relationships" xmlns:m="http://schemas.openxmlformats.org/officeDocument/2006/math" xmlns:v="urn:schemas-microsoft-com:vml" xmlns:wp14="http://schemas.microsoft.com/office/word/2010/wordprocessingDrawing" xmlns:wp="http://schemas.openxmlformats.org/drawingml/2006/wordprocessingDrawing" xmlns:w10="urn:schemas-microsoft-com:office:word" xmlns:w="http://schemas.openxmlformats.org/wordprocessingml/2006/main" xmlns:w14="http://schemas.microsoft.com/office/word/2010/wordml" xmlns:w15="http://schemas.microsoft.com/office/word/2012/wordml" xmlns:wpg="http://schemas.microsoft.com/office/word/2010/wordprocessingGroup" xmlns:wpi="http://schemas.microsoft.com/office/word/2010/wordprocessingInk" xmlns:wne="http://schemas.microsoft.com/office/word/2006/wordml" xmlns:wps="http://schemas.microsoft.com/office/word/2010/wordprocessingShape" mc:Ignorable="w14 w15 wp14">
-  <w15:person w15:author="Dylan Marcus">
-    <w15:presenceInfo w15:providerId="Windows Live" w15:userId="4c3130211b7281fc"/>
-  </w15:person>
-</w15:people>
 </file>
 
 <file path=word/styles.xml><?xml version="1.0" encoding="utf-8"?>
@@ -7458,6 +7840,7 @@
   <w:style w:type="character" w:default="1" w:styleId="DefaultParagraphFont">
     <w:name w:val="Default Paragraph Font"/>
     <w:uiPriority w:val="1"/>
+    <w:semiHidden/>
     <w:unhideWhenUsed/>
   </w:style>
   <w:style w:type="table" w:default="1" w:styleId="TableNormal">
@@ -8075,7 +8458,7 @@
 </file>
 
 <file path=customXml/itemProps1.xml><?xml version="1.0" encoding="utf-8"?>
-<ds:datastoreItem xmlns:ds="http://schemas.openxmlformats.org/officeDocument/2006/customXml" ds:itemID="{AC8DF4E2-4F1D-044B-B4E2-E2F9D3457004}">
+<ds:datastoreItem xmlns:ds="http://schemas.openxmlformats.org/officeDocument/2006/customXml" ds:itemID="{0D6D48CE-608C-594A-AC1B-06EDFB409C01}">
   <ds:schemaRefs>
     <ds:schemaRef ds:uri="http://schemas.openxmlformats.org/officeDocument/2006/bibliography"/>
   </ds:schemaRefs>

</xml_diff>